<commit_message>
update bom and add photos
</commit_message>
<xml_diff>
--- a/documentation/User Guide.docx
+++ b/documentation/User Guide.docx
@@ -14,6 +14,15 @@
     <w:p/>
     <w:sdt>
       <w:sdtPr>
+        <w:rPr>
+          <w:rFonts w:asciiTheme="minorHAnsi" w:eastAsiaTheme="minorEastAsia" w:hAnsiTheme="minorHAnsi" w:cstheme="minorBidi"/>
+          <w:b w:val="0"/>
+          <w:bCs w:val="0"/>
+          <w:smallCaps w:val="0"/>
+          <w:color w:val="auto"/>
+          <w:sz w:val="22"/>
+          <w:szCs w:val="22"/>
+        </w:rPr>
         <w:id w:val="-1383785665"/>
         <w:docPartObj>
           <w:docPartGallery w:val="Table of Contents"/>
@@ -22,12 +31,7 @@
       </w:sdtPr>
       <w:sdtEndPr>
         <w:rPr>
-          <w:rFonts w:asciiTheme="minorHAnsi" w:eastAsiaTheme="minorEastAsia" w:hAnsiTheme="minorHAnsi" w:cstheme="minorBidi"/>
-          <w:smallCaps w:val="0"/>
           <w:noProof/>
-          <w:color w:val="auto"/>
-          <w:sz w:val="22"/>
-          <w:szCs w:val="22"/>
         </w:rPr>
       </w:sdtEndPr>
       <w:sdtContent>
@@ -1435,8 +1439,6 @@
       <w:r>
         <w:t>The user can configure the following parameters:</w:t>
       </w:r>
-      <w:bookmarkStart w:id="1" w:name="_GoBack"/>
-      <w:bookmarkEnd w:id="1"/>
     </w:p>
     <w:p>
       <w:pPr>
@@ -1590,21 +1592,21 @@
       <w:pPr>
         <w:pStyle w:val="Heading1"/>
       </w:pPr>
-      <w:bookmarkStart w:id="2" w:name="_Toc25527791"/>
+      <w:bookmarkStart w:id="1" w:name="_Toc25527791"/>
       <w:r>
         <w:t>Required Files and BOM</w:t>
       </w:r>
+      <w:bookmarkEnd w:id="1"/>
+    </w:p>
+    <w:p>
+      <w:pPr>
+        <w:pStyle w:val="Heading2"/>
+      </w:pPr>
+      <w:bookmarkStart w:id="2" w:name="_Toc25527792"/>
+      <w:r>
+        <w:t>BOM</w:t>
+      </w:r>
       <w:bookmarkEnd w:id="2"/>
-    </w:p>
-    <w:p>
-      <w:pPr>
-        <w:pStyle w:val="Heading2"/>
-      </w:pPr>
-      <w:bookmarkStart w:id="3" w:name="_Toc25527792"/>
-      <w:r>
-        <w:t>BOM</w:t>
-      </w:r>
-      <w:bookmarkEnd w:id="3"/>
     </w:p>
     <w:p>
       <w:r>
@@ -1644,12 +1646,21 @@
         <w:t xml:space="preserve">Table </w:t>
       </w:r>
       <w:r>
+        <w:rPr>
+          <w:noProof/>
+        </w:rPr>
         <w:fldChar w:fldCharType="begin"/>
       </w:r>
       <w:r>
+        <w:rPr>
+          <w:noProof/>
+        </w:rPr>
         <w:instrText xml:space="preserve"> SEQ Table \* ARABIC </w:instrText>
       </w:r>
       <w:r>
+        <w:rPr>
+          <w:noProof/>
+        </w:rPr>
         <w:fldChar w:fldCharType="separate"/>
       </w:r>
       <w:r>
@@ -1659,6 +1670,9 @@
         <w:t>1</w:t>
       </w:r>
       <w:r>
+        <w:rPr>
+          <w:noProof/>
+        </w:rPr>
         <w:fldChar w:fldCharType="end"/>
       </w:r>
       <w:r>
@@ -1681,12 +1695,12 @@
         <w:tblLook w:val="0000" w:firstRow="0" w:lastRow="0" w:firstColumn="0" w:lastColumn="0" w:noHBand="0" w:noVBand="0"/>
       </w:tblPr>
       <w:tblGrid>
-        <w:gridCol w:w="3539"/>
-        <w:gridCol w:w="1843"/>
-        <w:gridCol w:w="567"/>
-        <w:gridCol w:w="850"/>
-        <w:gridCol w:w="1134"/>
-        <w:gridCol w:w="1152"/>
+        <w:gridCol w:w="3865"/>
+        <w:gridCol w:w="1620"/>
+        <w:gridCol w:w="630"/>
+        <w:gridCol w:w="810"/>
+        <w:gridCol w:w="1080"/>
+        <w:gridCol w:w="1080"/>
       </w:tblGrid>
       <w:tr>
         <w:trPr>
@@ -1694,7 +1708,7 @@
         </w:trPr>
         <w:tc>
           <w:tcPr>
-            <w:tcW w:w="3539" w:type="dxa"/>
+            <w:tcW w:w="3865" w:type="dxa"/>
             <w:shd w:val="solid" w:color="C0C0C0" w:fill="auto"/>
           </w:tcPr>
           <w:p>
@@ -1725,7 +1739,7 @@
         </w:tc>
         <w:tc>
           <w:tcPr>
-            <w:tcW w:w="1843" w:type="dxa"/>
+            <w:tcW w:w="1620" w:type="dxa"/>
             <w:shd w:val="solid" w:color="C0C0C0" w:fill="auto"/>
           </w:tcPr>
           <w:p>
@@ -1742,6 +1756,7 @@
                 <w:szCs w:val="20"/>
               </w:rPr>
             </w:pPr>
+            <w:proofErr w:type="spellStart"/>
             <w:r>
               <w:rPr>
                 <w:rFonts w:ascii="Calibri" w:hAnsi="Calibri" w:cs="Calibri"/>
@@ -1750,21 +1765,10 @@
                 <w:color w:val="000000"/>
                 <w:szCs w:val="20"/>
               </w:rPr>
-              <w:t>Manufacturer Part #</w:t>
-            </w:r>
-          </w:p>
-        </w:tc>
-        <w:tc>
-          <w:tcPr>
-            <w:tcW w:w="567" w:type="dxa"/>
-            <w:shd w:val="solid" w:color="C0C0C0" w:fill="auto"/>
-          </w:tcPr>
-          <w:p>
-            <w:pPr>
-              <w:autoSpaceDE w:val="0"/>
-              <w:autoSpaceDN w:val="0"/>
-              <w:adjustRightInd w:val="0"/>
-              <w:spacing w:after="0" w:line="240" w:lineRule="auto"/>
+              <w:t>Mfg</w:t>
+            </w:r>
+            <w:proofErr w:type="spellEnd"/>
+            <w:r>
               <w:rPr>
                 <w:rFonts w:ascii="Calibri" w:hAnsi="Calibri" w:cs="Calibri"/>
                 <w:b/>
@@ -1772,8 +1776,21 @@
                 <w:color w:val="000000"/>
                 <w:szCs w:val="20"/>
               </w:rPr>
-            </w:pPr>
-            <w:r>
+              <w:t xml:space="preserve"> Part #</w:t>
+            </w:r>
+          </w:p>
+        </w:tc>
+        <w:tc>
+          <w:tcPr>
+            <w:tcW w:w="630" w:type="dxa"/>
+            <w:shd w:val="solid" w:color="C0C0C0" w:fill="auto"/>
+          </w:tcPr>
+          <w:p>
+            <w:pPr>
+              <w:autoSpaceDE w:val="0"/>
+              <w:autoSpaceDN w:val="0"/>
+              <w:adjustRightInd w:val="0"/>
+              <w:spacing w:after="0" w:line="240" w:lineRule="auto"/>
               <w:rPr>
                 <w:rFonts w:ascii="Calibri" w:hAnsi="Calibri" w:cs="Calibri"/>
                 <w:b/>
@@ -1781,21 +1798,8 @@
                 <w:color w:val="000000"/>
                 <w:szCs w:val="20"/>
               </w:rPr>
-              <w:t>Qty</w:t>
-            </w:r>
-          </w:p>
-        </w:tc>
-        <w:tc>
-          <w:tcPr>
-            <w:tcW w:w="850" w:type="dxa"/>
-            <w:shd w:val="solid" w:color="C0C0C0" w:fill="auto"/>
-          </w:tcPr>
-          <w:p>
-            <w:pPr>
-              <w:autoSpaceDE w:val="0"/>
-              <w:autoSpaceDN w:val="0"/>
-              <w:adjustRightInd w:val="0"/>
-              <w:spacing w:after="0" w:line="240" w:lineRule="auto"/>
+            </w:pPr>
+            <w:r>
               <w:rPr>
                 <w:rFonts w:ascii="Calibri" w:hAnsi="Calibri" w:cs="Calibri"/>
                 <w:b/>
@@ -1803,8 +1807,21 @@
                 <w:color w:val="000000"/>
                 <w:szCs w:val="20"/>
               </w:rPr>
-            </w:pPr>
-            <w:r>
+              <w:t>Qty</w:t>
+            </w:r>
+          </w:p>
+        </w:tc>
+        <w:tc>
+          <w:tcPr>
+            <w:tcW w:w="810" w:type="dxa"/>
+            <w:shd w:val="solid" w:color="C0C0C0" w:fill="auto"/>
+          </w:tcPr>
+          <w:p>
+            <w:pPr>
+              <w:autoSpaceDE w:val="0"/>
+              <w:autoSpaceDN w:val="0"/>
+              <w:adjustRightInd w:val="0"/>
+              <w:spacing w:after="0" w:line="240" w:lineRule="auto"/>
               <w:rPr>
                 <w:rFonts w:ascii="Calibri" w:hAnsi="Calibri" w:cs="Calibri"/>
                 <w:b/>
@@ -1812,21 +1829,8 @@
                 <w:color w:val="000000"/>
                 <w:szCs w:val="20"/>
               </w:rPr>
-              <w:t>Price (USD)</w:t>
-            </w:r>
-          </w:p>
-        </w:tc>
-        <w:tc>
-          <w:tcPr>
-            <w:tcW w:w="1134" w:type="dxa"/>
-            <w:shd w:val="solid" w:color="C0C0C0" w:fill="auto"/>
-          </w:tcPr>
-          <w:p>
-            <w:pPr>
-              <w:autoSpaceDE w:val="0"/>
-              <w:autoSpaceDN w:val="0"/>
-              <w:adjustRightInd w:val="0"/>
-              <w:spacing w:after="0" w:line="240" w:lineRule="auto"/>
+            </w:pPr>
+            <w:r>
               <w:rPr>
                 <w:rFonts w:ascii="Calibri" w:hAnsi="Calibri" w:cs="Calibri"/>
                 <w:b/>
@@ -1834,8 +1838,21 @@
                 <w:color w:val="000000"/>
                 <w:szCs w:val="20"/>
               </w:rPr>
-            </w:pPr>
-            <w:r>
+              <w:t>Price (USD)</w:t>
+            </w:r>
+          </w:p>
+        </w:tc>
+        <w:tc>
+          <w:tcPr>
+            <w:tcW w:w="1080" w:type="dxa"/>
+            <w:shd w:val="solid" w:color="C0C0C0" w:fill="auto"/>
+          </w:tcPr>
+          <w:p>
+            <w:pPr>
+              <w:autoSpaceDE w:val="0"/>
+              <w:autoSpaceDN w:val="0"/>
+              <w:adjustRightInd w:val="0"/>
+              <w:spacing w:after="0" w:line="240" w:lineRule="auto"/>
               <w:rPr>
                 <w:rFonts w:ascii="Calibri" w:hAnsi="Calibri" w:cs="Calibri"/>
                 <w:b/>
@@ -1843,13 +1860,22 @@
                 <w:color w:val="000000"/>
                 <w:szCs w:val="20"/>
               </w:rPr>
+            </w:pPr>
+            <w:r>
+              <w:rPr>
+                <w:rFonts w:ascii="Calibri" w:hAnsi="Calibri" w:cs="Calibri"/>
+                <w:b/>
+                <w:bCs/>
+                <w:color w:val="000000"/>
+                <w:szCs w:val="20"/>
+              </w:rPr>
               <w:t>Ext. Price (USD)</w:t>
             </w:r>
           </w:p>
         </w:tc>
         <w:tc>
           <w:tcPr>
-            <w:tcW w:w="1152" w:type="dxa"/>
+            <w:tcW w:w="1080" w:type="dxa"/>
             <w:shd w:val="solid" w:color="C0C0C0" w:fill="auto"/>
           </w:tcPr>
           <w:p>
@@ -1885,26 +1911,26 @@
         </w:trPr>
         <w:tc>
           <w:tcPr>
-            <w:tcW w:w="3539" w:type="dxa"/>
-          </w:tcPr>
-          <w:p>
-            <w:pPr>
-              <w:autoSpaceDE w:val="0"/>
-              <w:autoSpaceDN w:val="0"/>
-              <w:adjustRightInd w:val="0"/>
-              <w:spacing w:after="0" w:line="240" w:lineRule="auto"/>
-              <w:rPr>
-                <w:rFonts w:ascii="Calibri" w:hAnsi="Calibri" w:cs="Calibri"/>
-                <w:color w:val="000000"/>
-                <w:sz w:val="20"/>
-                <w:szCs w:val="20"/>
-              </w:rPr>
-            </w:pPr>
-            <w:r>
-              <w:rPr>
-                <w:rFonts w:ascii="Calibri" w:hAnsi="Calibri" w:cs="Calibri"/>
-                <w:color w:val="000000"/>
-                <w:sz w:val="20"/>
+            <w:tcW w:w="3865" w:type="dxa"/>
+          </w:tcPr>
+          <w:p>
+            <w:pPr>
+              <w:autoSpaceDE w:val="0"/>
+              <w:autoSpaceDN w:val="0"/>
+              <w:adjustRightInd w:val="0"/>
+              <w:spacing w:after="0" w:line="240" w:lineRule="auto"/>
+              <w:rPr>
+                <w:rFonts w:ascii="Calibri" w:hAnsi="Calibri" w:cs="Calibri"/>
+                <w:color w:val="000000"/>
+                <w:sz w:val="18"/>
+                <w:szCs w:val="20"/>
+              </w:rPr>
+            </w:pPr>
+            <w:r>
+              <w:rPr>
+                <w:rFonts w:ascii="Calibri" w:hAnsi="Calibri" w:cs="Calibri"/>
+                <w:color w:val="000000"/>
+                <w:sz w:val="18"/>
                 <w:szCs w:val="20"/>
               </w:rPr>
               <w:t>ARDUINO UNO SMD R3 ATMEGA328</w:t>
@@ -1913,26 +1939,26 @@
         </w:tc>
         <w:tc>
           <w:tcPr>
-            <w:tcW w:w="1843" w:type="dxa"/>
-          </w:tcPr>
-          <w:p>
-            <w:pPr>
-              <w:autoSpaceDE w:val="0"/>
-              <w:autoSpaceDN w:val="0"/>
-              <w:adjustRightInd w:val="0"/>
-              <w:spacing w:after="0" w:line="240" w:lineRule="auto"/>
-              <w:rPr>
-                <w:rFonts w:ascii="Calibri" w:hAnsi="Calibri" w:cs="Calibri"/>
-                <w:color w:val="000000"/>
-                <w:sz w:val="20"/>
-                <w:szCs w:val="20"/>
-              </w:rPr>
-            </w:pPr>
-            <w:r>
-              <w:rPr>
-                <w:rFonts w:ascii="Calibri" w:hAnsi="Calibri" w:cs="Calibri"/>
-                <w:color w:val="000000"/>
-                <w:sz w:val="20"/>
+            <w:tcW w:w="1620" w:type="dxa"/>
+          </w:tcPr>
+          <w:p>
+            <w:pPr>
+              <w:autoSpaceDE w:val="0"/>
+              <w:autoSpaceDN w:val="0"/>
+              <w:adjustRightInd w:val="0"/>
+              <w:spacing w:after="0" w:line="240" w:lineRule="auto"/>
+              <w:rPr>
+                <w:rFonts w:ascii="Calibri" w:hAnsi="Calibri" w:cs="Calibri"/>
+                <w:color w:val="000000"/>
+                <w:sz w:val="18"/>
+                <w:szCs w:val="20"/>
+              </w:rPr>
+            </w:pPr>
+            <w:r>
+              <w:rPr>
+                <w:rFonts w:ascii="Calibri" w:hAnsi="Calibri" w:cs="Calibri"/>
+                <w:color w:val="000000"/>
+                <w:sz w:val="18"/>
                 <w:szCs w:val="20"/>
               </w:rPr>
               <w:t>A000073</w:t>
@@ -1941,7 +1967,7 @@
         </w:tc>
         <w:tc>
           <w:tcPr>
-            <w:tcW w:w="567" w:type="dxa"/>
+            <w:tcW w:w="630" w:type="dxa"/>
           </w:tcPr>
           <w:p>
             <w:pPr>
@@ -1953,15 +1979,15 @@
               <w:rPr>
                 <w:rFonts w:ascii="Calibri" w:hAnsi="Calibri" w:cs="Calibri"/>
                 <w:color w:val="000000"/>
-                <w:sz w:val="20"/>
-                <w:szCs w:val="20"/>
-              </w:rPr>
-            </w:pPr>
-            <w:r>
-              <w:rPr>
-                <w:rFonts w:ascii="Calibri" w:hAnsi="Calibri" w:cs="Calibri"/>
-                <w:color w:val="000000"/>
-                <w:sz w:val="20"/>
+                <w:sz w:val="18"/>
+                <w:szCs w:val="20"/>
+              </w:rPr>
+            </w:pPr>
+            <w:r>
+              <w:rPr>
+                <w:rFonts w:ascii="Calibri" w:hAnsi="Calibri" w:cs="Calibri"/>
+                <w:color w:val="000000"/>
+                <w:sz w:val="18"/>
                 <w:szCs w:val="20"/>
               </w:rPr>
               <w:t>1</w:t>
@@ -1970,7 +1996,7 @@
         </w:tc>
         <w:tc>
           <w:tcPr>
-            <w:tcW w:w="850" w:type="dxa"/>
+            <w:tcW w:w="810" w:type="dxa"/>
           </w:tcPr>
           <w:p>
             <w:pPr>
@@ -1982,15 +2008,15 @@
               <w:rPr>
                 <w:rFonts w:ascii="Calibri" w:hAnsi="Calibri" w:cs="Calibri"/>
                 <w:color w:val="000000"/>
-                <w:sz w:val="20"/>
-                <w:szCs w:val="20"/>
-              </w:rPr>
-            </w:pPr>
-            <w:r>
-              <w:rPr>
-                <w:rFonts w:ascii="Calibri" w:hAnsi="Calibri" w:cs="Calibri"/>
-                <w:color w:val="000000"/>
-                <w:sz w:val="20"/>
+                <w:sz w:val="18"/>
+                <w:szCs w:val="20"/>
+              </w:rPr>
+            </w:pPr>
+            <w:r>
+              <w:rPr>
+                <w:rFonts w:ascii="Calibri" w:hAnsi="Calibri" w:cs="Calibri"/>
+                <w:color w:val="000000"/>
+                <w:sz w:val="18"/>
                 <w:szCs w:val="20"/>
               </w:rPr>
               <w:t xml:space="preserve">20.90 </w:t>
@@ -1999,7 +2025,7 @@
         </w:tc>
         <w:tc>
           <w:tcPr>
-            <w:tcW w:w="1134" w:type="dxa"/>
+            <w:tcW w:w="1080" w:type="dxa"/>
           </w:tcPr>
           <w:p>
             <w:pPr>
@@ -2011,15 +2037,15 @@
               <w:rPr>
                 <w:rFonts w:ascii="Calibri" w:hAnsi="Calibri" w:cs="Calibri"/>
                 <w:color w:val="000000"/>
-                <w:sz w:val="20"/>
-                <w:szCs w:val="20"/>
-              </w:rPr>
-            </w:pPr>
-            <w:r>
-              <w:rPr>
-                <w:rFonts w:ascii="Calibri" w:hAnsi="Calibri" w:cs="Calibri"/>
-                <w:color w:val="000000"/>
-                <w:sz w:val="20"/>
+                <w:sz w:val="18"/>
+                <w:szCs w:val="20"/>
+              </w:rPr>
+            </w:pPr>
+            <w:r>
+              <w:rPr>
+                <w:rFonts w:ascii="Calibri" w:hAnsi="Calibri" w:cs="Calibri"/>
+                <w:color w:val="000000"/>
+                <w:sz w:val="18"/>
                 <w:szCs w:val="20"/>
               </w:rPr>
               <w:t xml:space="preserve">20.90 </w:t>
@@ -2028,7 +2054,7 @@
         </w:tc>
         <w:tc>
           <w:tcPr>
-            <w:tcW w:w="1152" w:type="dxa"/>
+            <w:tcW w:w="1080" w:type="dxa"/>
           </w:tcPr>
           <w:p>
             <w:pPr>
@@ -2040,7 +2066,7 @@
               <w:rPr>
                 <w:rFonts w:ascii="Calibri" w:hAnsi="Calibri" w:cs="Calibri"/>
                 <w:color w:val="000000"/>
-                <w:sz w:val="20"/>
+                <w:sz w:val="18"/>
                 <w:szCs w:val="20"/>
               </w:rPr>
             </w:pPr>
@@ -2053,26 +2079,26 @@
         </w:trPr>
         <w:tc>
           <w:tcPr>
-            <w:tcW w:w="3539" w:type="dxa"/>
-          </w:tcPr>
-          <w:p>
-            <w:pPr>
-              <w:autoSpaceDE w:val="0"/>
-              <w:autoSpaceDN w:val="0"/>
-              <w:adjustRightInd w:val="0"/>
-              <w:spacing w:after="0" w:line="240" w:lineRule="auto"/>
-              <w:rPr>
-                <w:rFonts w:ascii="Calibri" w:hAnsi="Calibri" w:cs="Calibri"/>
-                <w:color w:val="000000"/>
-                <w:sz w:val="20"/>
-                <w:szCs w:val="20"/>
-              </w:rPr>
-            </w:pPr>
-            <w:r>
-              <w:rPr>
-                <w:rFonts w:ascii="Calibri" w:hAnsi="Calibri" w:cs="Calibri"/>
-                <w:color w:val="000000"/>
-                <w:sz w:val="20"/>
+            <w:tcW w:w="3865" w:type="dxa"/>
+          </w:tcPr>
+          <w:p>
+            <w:pPr>
+              <w:autoSpaceDE w:val="0"/>
+              <w:autoSpaceDN w:val="0"/>
+              <w:adjustRightInd w:val="0"/>
+              <w:spacing w:after="0" w:line="240" w:lineRule="auto"/>
+              <w:rPr>
+                <w:rFonts w:ascii="Calibri" w:hAnsi="Calibri" w:cs="Calibri"/>
+                <w:color w:val="000000"/>
+                <w:sz w:val="18"/>
+                <w:szCs w:val="20"/>
+              </w:rPr>
+            </w:pPr>
+            <w:r>
+              <w:rPr>
+                <w:rFonts w:ascii="Calibri" w:hAnsi="Calibri" w:cs="Calibri"/>
+                <w:color w:val="000000"/>
+                <w:sz w:val="18"/>
                 <w:szCs w:val="20"/>
               </w:rPr>
               <w:t>CANBUS SHIELD V2</w:t>
@@ -2081,26 +2107,26 @@
         </w:tc>
         <w:tc>
           <w:tcPr>
-            <w:tcW w:w="1843" w:type="dxa"/>
-          </w:tcPr>
-          <w:p>
-            <w:pPr>
-              <w:autoSpaceDE w:val="0"/>
-              <w:autoSpaceDN w:val="0"/>
-              <w:adjustRightInd w:val="0"/>
-              <w:spacing w:after="0" w:line="240" w:lineRule="auto"/>
-              <w:rPr>
-                <w:rFonts w:ascii="Calibri" w:hAnsi="Calibri" w:cs="Calibri"/>
-                <w:color w:val="000000"/>
-                <w:sz w:val="20"/>
-                <w:szCs w:val="20"/>
-              </w:rPr>
-            </w:pPr>
-            <w:r>
-              <w:rPr>
-                <w:rFonts w:ascii="Calibri" w:hAnsi="Calibri" w:cs="Calibri"/>
-                <w:color w:val="000000"/>
-                <w:sz w:val="20"/>
+            <w:tcW w:w="1620" w:type="dxa"/>
+          </w:tcPr>
+          <w:p>
+            <w:pPr>
+              <w:autoSpaceDE w:val="0"/>
+              <w:autoSpaceDN w:val="0"/>
+              <w:adjustRightInd w:val="0"/>
+              <w:spacing w:after="0" w:line="240" w:lineRule="auto"/>
+              <w:rPr>
+                <w:rFonts w:ascii="Calibri" w:hAnsi="Calibri" w:cs="Calibri"/>
+                <w:color w:val="000000"/>
+                <w:sz w:val="18"/>
+                <w:szCs w:val="20"/>
+              </w:rPr>
+            </w:pPr>
+            <w:r>
+              <w:rPr>
+                <w:rFonts w:ascii="Calibri" w:hAnsi="Calibri" w:cs="Calibri"/>
+                <w:color w:val="000000"/>
+                <w:sz w:val="18"/>
                 <w:szCs w:val="20"/>
               </w:rPr>
               <w:t>103030215</w:t>
@@ -2109,7 +2135,7 @@
         </w:tc>
         <w:tc>
           <w:tcPr>
-            <w:tcW w:w="567" w:type="dxa"/>
+            <w:tcW w:w="630" w:type="dxa"/>
           </w:tcPr>
           <w:p>
             <w:pPr>
@@ -2121,15 +2147,15 @@
               <w:rPr>
                 <w:rFonts w:ascii="Calibri" w:hAnsi="Calibri" w:cs="Calibri"/>
                 <w:color w:val="000000"/>
-                <w:sz w:val="20"/>
-                <w:szCs w:val="20"/>
-              </w:rPr>
-            </w:pPr>
-            <w:r>
-              <w:rPr>
-                <w:rFonts w:ascii="Calibri" w:hAnsi="Calibri" w:cs="Calibri"/>
-                <w:color w:val="000000"/>
-                <w:sz w:val="20"/>
+                <w:sz w:val="18"/>
+                <w:szCs w:val="20"/>
+              </w:rPr>
+            </w:pPr>
+            <w:r>
+              <w:rPr>
+                <w:rFonts w:ascii="Calibri" w:hAnsi="Calibri" w:cs="Calibri"/>
+                <w:color w:val="000000"/>
+                <w:sz w:val="18"/>
                 <w:szCs w:val="20"/>
               </w:rPr>
               <w:t>1</w:t>
@@ -2138,7 +2164,7 @@
         </w:tc>
         <w:tc>
           <w:tcPr>
-            <w:tcW w:w="850" w:type="dxa"/>
+            <w:tcW w:w="810" w:type="dxa"/>
           </w:tcPr>
           <w:p>
             <w:pPr>
@@ -2150,15 +2176,15 @@
               <w:rPr>
                 <w:rFonts w:ascii="Calibri" w:hAnsi="Calibri" w:cs="Calibri"/>
                 <w:color w:val="000000"/>
-                <w:sz w:val="20"/>
-                <w:szCs w:val="20"/>
-              </w:rPr>
-            </w:pPr>
-            <w:r>
-              <w:rPr>
-                <w:rFonts w:ascii="Calibri" w:hAnsi="Calibri" w:cs="Calibri"/>
-                <w:color w:val="000000"/>
-                <w:sz w:val="20"/>
+                <w:sz w:val="18"/>
+                <w:szCs w:val="20"/>
+              </w:rPr>
+            </w:pPr>
+            <w:r>
+              <w:rPr>
+                <w:rFonts w:ascii="Calibri" w:hAnsi="Calibri" w:cs="Calibri"/>
+                <w:color w:val="000000"/>
+                <w:sz w:val="18"/>
                 <w:szCs w:val="20"/>
               </w:rPr>
               <w:t xml:space="preserve">24.99 </w:t>
@@ -2167,7 +2193,7 @@
         </w:tc>
         <w:tc>
           <w:tcPr>
-            <w:tcW w:w="1134" w:type="dxa"/>
+            <w:tcW w:w="1080" w:type="dxa"/>
           </w:tcPr>
           <w:p>
             <w:pPr>
@@ -2179,15 +2205,15 @@
               <w:rPr>
                 <w:rFonts w:ascii="Calibri" w:hAnsi="Calibri" w:cs="Calibri"/>
                 <w:color w:val="000000"/>
-                <w:sz w:val="20"/>
-                <w:szCs w:val="20"/>
-              </w:rPr>
-            </w:pPr>
-            <w:r>
-              <w:rPr>
-                <w:rFonts w:ascii="Calibri" w:hAnsi="Calibri" w:cs="Calibri"/>
-                <w:color w:val="000000"/>
-                <w:sz w:val="20"/>
+                <w:sz w:val="18"/>
+                <w:szCs w:val="20"/>
+              </w:rPr>
+            </w:pPr>
+            <w:r>
+              <w:rPr>
+                <w:rFonts w:ascii="Calibri" w:hAnsi="Calibri" w:cs="Calibri"/>
+                <w:color w:val="000000"/>
+                <w:sz w:val="18"/>
                 <w:szCs w:val="20"/>
               </w:rPr>
               <w:t xml:space="preserve">24.99 </w:t>
@@ -2196,7 +2222,7 @@
         </w:tc>
         <w:tc>
           <w:tcPr>
-            <w:tcW w:w="1152" w:type="dxa"/>
+            <w:tcW w:w="1080" w:type="dxa"/>
           </w:tcPr>
           <w:p>
             <w:pPr>
@@ -2208,7 +2234,7 @@
               <w:rPr>
                 <w:rFonts w:ascii="Calibri" w:hAnsi="Calibri" w:cs="Calibri"/>
                 <w:color w:val="000000"/>
-                <w:sz w:val="20"/>
+                <w:sz w:val="18"/>
                 <w:szCs w:val="20"/>
               </w:rPr>
             </w:pPr>
@@ -2221,26 +2247,26 @@
         </w:trPr>
         <w:tc>
           <w:tcPr>
-            <w:tcW w:w="3539" w:type="dxa"/>
-          </w:tcPr>
-          <w:p>
-            <w:pPr>
-              <w:autoSpaceDE w:val="0"/>
-              <w:autoSpaceDN w:val="0"/>
-              <w:adjustRightInd w:val="0"/>
-              <w:spacing w:after="0" w:line="240" w:lineRule="auto"/>
-              <w:rPr>
-                <w:rFonts w:ascii="Calibri" w:hAnsi="Calibri" w:cs="Calibri"/>
-                <w:color w:val="000000"/>
-                <w:sz w:val="20"/>
-                <w:szCs w:val="20"/>
-              </w:rPr>
-            </w:pPr>
-            <w:r>
-              <w:rPr>
-                <w:rFonts w:ascii="Calibri" w:hAnsi="Calibri" w:cs="Calibri"/>
-                <w:color w:val="000000"/>
-                <w:sz w:val="20"/>
+            <w:tcW w:w="3865" w:type="dxa"/>
+          </w:tcPr>
+          <w:p>
+            <w:pPr>
+              <w:autoSpaceDE w:val="0"/>
+              <w:autoSpaceDN w:val="0"/>
+              <w:adjustRightInd w:val="0"/>
+              <w:spacing w:after="0" w:line="240" w:lineRule="auto"/>
+              <w:rPr>
+                <w:rFonts w:ascii="Calibri" w:hAnsi="Calibri" w:cs="Calibri"/>
+                <w:color w:val="000000"/>
+                <w:sz w:val="18"/>
+                <w:szCs w:val="20"/>
+              </w:rPr>
+            </w:pPr>
+            <w:r>
+              <w:rPr>
+                <w:rFonts w:ascii="Calibri" w:hAnsi="Calibri" w:cs="Calibri"/>
+                <w:color w:val="000000"/>
+                <w:sz w:val="18"/>
                 <w:szCs w:val="20"/>
               </w:rPr>
               <w:t>PNL MNT W/ WIRE 568NM 40MCD GRN</w:t>
@@ -2249,26 +2275,26 @@
         </w:tc>
         <w:tc>
           <w:tcPr>
-            <w:tcW w:w="1843" w:type="dxa"/>
-          </w:tcPr>
-          <w:p>
-            <w:pPr>
-              <w:autoSpaceDE w:val="0"/>
-              <w:autoSpaceDN w:val="0"/>
-              <w:adjustRightInd w:val="0"/>
-              <w:spacing w:after="0" w:line="240" w:lineRule="auto"/>
-              <w:rPr>
-                <w:rFonts w:ascii="Calibri" w:hAnsi="Calibri" w:cs="Calibri"/>
-                <w:color w:val="000000"/>
-                <w:sz w:val="20"/>
-                <w:szCs w:val="20"/>
-              </w:rPr>
-            </w:pPr>
-            <w:r>
-              <w:rPr>
-                <w:rFonts w:ascii="Calibri" w:hAnsi="Calibri" w:cs="Calibri"/>
-                <w:color w:val="000000"/>
-                <w:sz w:val="20"/>
+            <w:tcW w:w="1620" w:type="dxa"/>
+          </w:tcPr>
+          <w:p>
+            <w:pPr>
+              <w:autoSpaceDE w:val="0"/>
+              <w:autoSpaceDN w:val="0"/>
+              <w:adjustRightInd w:val="0"/>
+              <w:spacing w:after="0" w:line="240" w:lineRule="auto"/>
+              <w:rPr>
+                <w:rFonts w:ascii="Calibri" w:hAnsi="Calibri" w:cs="Calibri"/>
+                <w:color w:val="000000"/>
+                <w:sz w:val="18"/>
+                <w:szCs w:val="20"/>
+              </w:rPr>
+            </w:pPr>
+            <w:r>
+              <w:rPr>
+                <w:rFonts w:ascii="Calibri" w:hAnsi="Calibri" w:cs="Calibri"/>
+                <w:color w:val="000000"/>
+                <w:sz w:val="18"/>
                 <w:szCs w:val="20"/>
               </w:rPr>
               <w:t>PM5GT</w:t>
@@ -2277,7 +2303,7 @@
         </w:tc>
         <w:tc>
           <w:tcPr>
-            <w:tcW w:w="567" w:type="dxa"/>
+            <w:tcW w:w="630" w:type="dxa"/>
           </w:tcPr>
           <w:p>
             <w:pPr>
@@ -2289,15 +2315,15 @@
               <w:rPr>
                 <w:rFonts w:ascii="Calibri" w:hAnsi="Calibri" w:cs="Calibri"/>
                 <w:color w:val="000000"/>
-                <w:sz w:val="20"/>
-                <w:szCs w:val="20"/>
-              </w:rPr>
-            </w:pPr>
-            <w:r>
-              <w:rPr>
-                <w:rFonts w:ascii="Calibri" w:hAnsi="Calibri" w:cs="Calibri"/>
-                <w:color w:val="000000"/>
-                <w:sz w:val="20"/>
+                <w:sz w:val="18"/>
+                <w:szCs w:val="20"/>
+              </w:rPr>
+            </w:pPr>
+            <w:r>
+              <w:rPr>
+                <w:rFonts w:ascii="Calibri" w:hAnsi="Calibri" w:cs="Calibri"/>
+                <w:color w:val="000000"/>
+                <w:sz w:val="18"/>
                 <w:szCs w:val="20"/>
               </w:rPr>
               <w:t>1</w:t>
@@ -2306,7 +2332,7 @@
         </w:tc>
         <w:tc>
           <w:tcPr>
-            <w:tcW w:w="850" w:type="dxa"/>
+            <w:tcW w:w="810" w:type="dxa"/>
           </w:tcPr>
           <w:p>
             <w:pPr>
@@ -2318,15 +2344,15 @@
               <w:rPr>
                 <w:rFonts w:ascii="Calibri" w:hAnsi="Calibri" w:cs="Calibri"/>
                 <w:color w:val="000000"/>
-                <w:sz w:val="20"/>
-                <w:szCs w:val="20"/>
-              </w:rPr>
-            </w:pPr>
-            <w:r>
-              <w:rPr>
-                <w:rFonts w:ascii="Calibri" w:hAnsi="Calibri" w:cs="Calibri"/>
-                <w:color w:val="000000"/>
-                <w:sz w:val="20"/>
+                <w:sz w:val="18"/>
+                <w:szCs w:val="20"/>
+              </w:rPr>
+            </w:pPr>
+            <w:r>
+              <w:rPr>
+                <w:rFonts w:ascii="Calibri" w:hAnsi="Calibri" w:cs="Calibri"/>
+                <w:color w:val="000000"/>
+                <w:sz w:val="18"/>
                 <w:szCs w:val="20"/>
               </w:rPr>
               <w:t>0.39</w:t>
@@ -2335,7 +2361,7 @@
         </w:tc>
         <w:tc>
           <w:tcPr>
-            <w:tcW w:w="1134" w:type="dxa"/>
+            <w:tcW w:w="1080" w:type="dxa"/>
           </w:tcPr>
           <w:p>
             <w:pPr>
@@ -2347,15 +2373,15 @@
               <w:rPr>
                 <w:rFonts w:ascii="Calibri" w:hAnsi="Calibri" w:cs="Calibri"/>
                 <w:color w:val="000000"/>
-                <w:sz w:val="20"/>
-                <w:szCs w:val="20"/>
-              </w:rPr>
-            </w:pPr>
-            <w:r>
-              <w:rPr>
-                <w:rFonts w:ascii="Calibri" w:hAnsi="Calibri" w:cs="Calibri"/>
-                <w:color w:val="000000"/>
-                <w:sz w:val="20"/>
+                <w:sz w:val="18"/>
+                <w:szCs w:val="20"/>
+              </w:rPr>
+            </w:pPr>
+            <w:r>
+              <w:rPr>
+                <w:rFonts w:ascii="Calibri" w:hAnsi="Calibri" w:cs="Calibri"/>
+                <w:color w:val="000000"/>
+                <w:sz w:val="18"/>
                 <w:szCs w:val="20"/>
               </w:rPr>
               <w:t>0.39</w:t>
@@ -2364,7 +2390,7 @@
         </w:tc>
         <w:tc>
           <w:tcPr>
-            <w:tcW w:w="1152" w:type="dxa"/>
+            <w:tcW w:w="1080" w:type="dxa"/>
           </w:tcPr>
           <w:p>
             <w:pPr>
@@ -2376,7 +2402,7 @@
               <w:rPr>
                 <w:rFonts w:ascii="Calibri" w:hAnsi="Calibri" w:cs="Calibri"/>
                 <w:color w:val="000000"/>
-                <w:sz w:val="20"/>
+                <w:sz w:val="18"/>
                 <w:szCs w:val="20"/>
               </w:rPr>
             </w:pPr>
@@ -2389,26 +2415,26 @@
         </w:trPr>
         <w:tc>
           <w:tcPr>
-            <w:tcW w:w="3539" w:type="dxa"/>
-          </w:tcPr>
-          <w:p>
-            <w:pPr>
-              <w:autoSpaceDE w:val="0"/>
-              <w:autoSpaceDN w:val="0"/>
-              <w:adjustRightInd w:val="0"/>
-              <w:spacing w:after="0" w:line="240" w:lineRule="auto"/>
-              <w:rPr>
-                <w:rFonts w:ascii="Calibri" w:hAnsi="Calibri" w:cs="Calibri"/>
-                <w:color w:val="000000"/>
-                <w:sz w:val="20"/>
-                <w:szCs w:val="20"/>
-              </w:rPr>
-            </w:pPr>
-            <w:r>
-              <w:rPr>
-                <w:rFonts w:ascii="Calibri" w:hAnsi="Calibri" w:cs="Calibri"/>
-                <w:color w:val="000000"/>
-                <w:sz w:val="20"/>
+            <w:tcW w:w="3865" w:type="dxa"/>
+          </w:tcPr>
+          <w:p>
+            <w:pPr>
+              <w:autoSpaceDE w:val="0"/>
+              <w:autoSpaceDN w:val="0"/>
+              <w:adjustRightInd w:val="0"/>
+              <w:spacing w:after="0" w:line="240" w:lineRule="auto"/>
+              <w:rPr>
+                <w:rFonts w:ascii="Calibri" w:hAnsi="Calibri" w:cs="Calibri"/>
+                <w:color w:val="000000"/>
+                <w:sz w:val="18"/>
+                <w:szCs w:val="20"/>
+              </w:rPr>
+            </w:pPr>
+            <w:r>
+              <w:rPr>
+                <w:rFonts w:ascii="Calibri" w:hAnsi="Calibri" w:cs="Calibri"/>
+                <w:color w:val="000000"/>
+                <w:sz w:val="18"/>
                 <w:szCs w:val="20"/>
               </w:rPr>
               <w:t>PNL MNT W/ WIRE 590NM 40MCD YLW</w:t>
@@ -2417,26 +2443,26 @@
         </w:tc>
         <w:tc>
           <w:tcPr>
-            <w:tcW w:w="1843" w:type="dxa"/>
-          </w:tcPr>
-          <w:p>
-            <w:pPr>
-              <w:autoSpaceDE w:val="0"/>
-              <w:autoSpaceDN w:val="0"/>
-              <w:adjustRightInd w:val="0"/>
-              <w:spacing w:after="0" w:line="240" w:lineRule="auto"/>
-              <w:rPr>
-                <w:rFonts w:ascii="Calibri" w:hAnsi="Calibri" w:cs="Calibri"/>
-                <w:color w:val="000000"/>
-                <w:sz w:val="20"/>
-                <w:szCs w:val="20"/>
-              </w:rPr>
-            </w:pPr>
-            <w:r>
-              <w:rPr>
-                <w:rFonts w:ascii="Calibri" w:hAnsi="Calibri" w:cs="Calibri"/>
-                <w:color w:val="000000"/>
-                <w:sz w:val="20"/>
+            <w:tcW w:w="1620" w:type="dxa"/>
+          </w:tcPr>
+          <w:p>
+            <w:pPr>
+              <w:autoSpaceDE w:val="0"/>
+              <w:autoSpaceDN w:val="0"/>
+              <w:adjustRightInd w:val="0"/>
+              <w:spacing w:after="0" w:line="240" w:lineRule="auto"/>
+              <w:rPr>
+                <w:rFonts w:ascii="Calibri" w:hAnsi="Calibri" w:cs="Calibri"/>
+                <w:color w:val="000000"/>
+                <w:sz w:val="18"/>
+                <w:szCs w:val="20"/>
+              </w:rPr>
+            </w:pPr>
+            <w:r>
+              <w:rPr>
+                <w:rFonts w:ascii="Calibri" w:hAnsi="Calibri" w:cs="Calibri"/>
+                <w:color w:val="000000"/>
+                <w:sz w:val="18"/>
                 <w:szCs w:val="20"/>
               </w:rPr>
               <w:t>PM5YT</w:t>
@@ -2445,7 +2471,7 @@
         </w:tc>
         <w:tc>
           <w:tcPr>
-            <w:tcW w:w="567" w:type="dxa"/>
+            <w:tcW w:w="630" w:type="dxa"/>
           </w:tcPr>
           <w:p>
             <w:pPr>
@@ -2457,15 +2483,15 @@
               <w:rPr>
                 <w:rFonts w:ascii="Calibri" w:hAnsi="Calibri" w:cs="Calibri"/>
                 <w:color w:val="000000"/>
-                <w:sz w:val="20"/>
-                <w:szCs w:val="20"/>
-              </w:rPr>
-            </w:pPr>
-            <w:r>
-              <w:rPr>
-                <w:rFonts w:ascii="Calibri" w:hAnsi="Calibri" w:cs="Calibri"/>
-                <w:color w:val="000000"/>
-                <w:sz w:val="20"/>
+                <w:sz w:val="18"/>
+                <w:szCs w:val="20"/>
+              </w:rPr>
+            </w:pPr>
+            <w:r>
+              <w:rPr>
+                <w:rFonts w:ascii="Calibri" w:hAnsi="Calibri" w:cs="Calibri"/>
+                <w:color w:val="000000"/>
+                <w:sz w:val="18"/>
                 <w:szCs w:val="20"/>
               </w:rPr>
               <w:t>1</w:t>
@@ -2474,7 +2500,7 @@
         </w:tc>
         <w:tc>
           <w:tcPr>
-            <w:tcW w:w="850" w:type="dxa"/>
+            <w:tcW w:w="810" w:type="dxa"/>
           </w:tcPr>
           <w:p>
             <w:pPr>
@@ -2486,15 +2512,15 @@
               <w:rPr>
                 <w:rFonts w:ascii="Calibri" w:hAnsi="Calibri" w:cs="Calibri"/>
                 <w:color w:val="000000"/>
-                <w:sz w:val="20"/>
-                <w:szCs w:val="20"/>
-              </w:rPr>
-            </w:pPr>
-            <w:r>
-              <w:rPr>
-                <w:rFonts w:ascii="Calibri" w:hAnsi="Calibri" w:cs="Calibri"/>
-                <w:color w:val="000000"/>
-                <w:sz w:val="20"/>
+                <w:sz w:val="18"/>
+                <w:szCs w:val="20"/>
+              </w:rPr>
+            </w:pPr>
+            <w:r>
+              <w:rPr>
+                <w:rFonts w:ascii="Calibri" w:hAnsi="Calibri" w:cs="Calibri"/>
+                <w:color w:val="000000"/>
+                <w:sz w:val="18"/>
                 <w:szCs w:val="20"/>
               </w:rPr>
               <w:t>0.39</w:t>
@@ -2503,7 +2529,7 @@
         </w:tc>
         <w:tc>
           <w:tcPr>
-            <w:tcW w:w="1134" w:type="dxa"/>
+            <w:tcW w:w="1080" w:type="dxa"/>
           </w:tcPr>
           <w:p>
             <w:pPr>
@@ -2515,15 +2541,15 @@
               <w:rPr>
                 <w:rFonts w:ascii="Calibri" w:hAnsi="Calibri" w:cs="Calibri"/>
                 <w:color w:val="000000"/>
-                <w:sz w:val="20"/>
-                <w:szCs w:val="20"/>
-              </w:rPr>
-            </w:pPr>
-            <w:r>
-              <w:rPr>
-                <w:rFonts w:ascii="Calibri" w:hAnsi="Calibri" w:cs="Calibri"/>
-                <w:color w:val="000000"/>
-                <w:sz w:val="20"/>
+                <w:sz w:val="18"/>
+                <w:szCs w:val="20"/>
+              </w:rPr>
+            </w:pPr>
+            <w:r>
+              <w:rPr>
+                <w:rFonts w:ascii="Calibri" w:hAnsi="Calibri" w:cs="Calibri"/>
+                <w:color w:val="000000"/>
+                <w:sz w:val="18"/>
                 <w:szCs w:val="20"/>
               </w:rPr>
               <w:t>0.39</w:t>
@@ -2532,7 +2558,7 @@
         </w:tc>
         <w:tc>
           <w:tcPr>
-            <w:tcW w:w="1152" w:type="dxa"/>
+            <w:tcW w:w="1080" w:type="dxa"/>
           </w:tcPr>
           <w:p>
             <w:pPr>
@@ -2544,7 +2570,7 @@
               <w:rPr>
                 <w:rFonts w:ascii="Calibri" w:hAnsi="Calibri" w:cs="Calibri"/>
                 <w:color w:val="000000"/>
-                <w:sz w:val="20"/>
+                <w:sz w:val="18"/>
                 <w:szCs w:val="20"/>
               </w:rPr>
             </w:pPr>
@@ -2557,26 +2583,26 @@
         </w:trPr>
         <w:tc>
           <w:tcPr>
-            <w:tcW w:w="3539" w:type="dxa"/>
-          </w:tcPr>
-          <w:p>
-            <w:pPr>
-              <w:autoSpaceDE w:val="0"/>
-              <w:autoSpaceDN w:val="0"/>
-              <w:adjustRightInd w:val="0"/>
-              <w:spacing w:after="0" w:line="240" w:lineRule="auto"/>
-              <w:rPr>
-                <w:rFonts w:ascii="Calibri" w:hAnsi="Calibri" w:cs="Calibri"/>
-                <w:color w:val="000000"/>
-                <w:sz w:val="20"/>
-                <w:szCs w:val="20"/>
-              </w:rPr>
-            </w:pPr>
-            <w:r>
-              <w:rPr>
-                <w:rFonts w:ascii="Calibri" w:hAnsi="Calibri" w:cs="Calibri"/>
-                <w:color w:val="000000"/>
-                <w:sz w:val="20"/>
+            <w:tcW w:w="3865" w:type="dxa"/>
+          </w:tcPr>
+          <w:p>
+            <w:pPr>
+              <w:autoSpaceDE w:val="0"/>
+              <w:autoSpaceDN w:val="0"/>
+              <w:adjustRightInd w:val="0"/>
+              <w:spacing w:after="0" w:line="240" w:lineRule="auto"/>
+              <w:rPr>
+                <w:rFonts w:ascii="Calibri" w:hAnsi="Calibri" w:cs="Calibri"/>
+                <w:color w:val="000000"/>
+                <w:sz w:val="18"/>
+                <w:szCs w:val="20"/>
+              </w:rPr>
+            </w:pPr>
+            <w:r>
+              <w:rPr>
+                <w:rFonts w:ascii="Calibri" w:hAnsi="Calibri" w:cs="Calibri"/>
+                <w:color w:val="000000"/>
+                <w:sz w:val="18"/>
                 <w:szCs w:val="20"/>
               </w:rPr>
               <w:t>SWITCH ROCKER DPDT 16A 125V</w:t>
@@ -2585,26 +2611,26 @@
         </w:tc>
         <w:tc>
           <w:tcPr>
-            <w:tcW w:w="1843" w:type="dxa"/>
-          </w:tcPr>
-          <w:p>
-            <w:pPr>
-              <w:autoSpaceDE w:val="0"/>
-              <w:autoSpaceDN w:val="0"/>
-              <w:adjustRightInd w:val="0"/>
-              <w:spacing w:after="0" w:line="240" w:lineRule="auto"/>
-              <w:rPr>
-                <w:rFonts w:ascii="Calibri" w:hAnsi="Calibri" w:cs="Calibri"/>
-                <w:color w:val="000000"/>
-                <w:sz w:val="20"/>
-                <w:szCs w:val="20"/>
-              </w:rPr>
-            </w:pPr>
-            <w:r>
-              <w:rPr>
-                <w:rFonts w:ascii="Calibri" w:hAnsi="Calibri" w:cs="Calibri"/>
-                <w:color w:val="000000"/>
-                <w:sz w:val="20"/>
+            <w:tcW w:w="1620" w:type="dxa"/>
+          </w:tcPr>
+          <w:p>
+            <w:pPr>
+              <w:autoSpaceDE w:val="0"/>
+              <w:autoSpaceDN w:val="0"/>
+              <w:adjustRightInd w:val="0"/>
+              <w:spacing w:after="0" w:line="240" w:lineRule="auto"/>
+              <w:rPr>
+                <w:rFonts w:ascii="Calibri" w:hAnsi="Calibri" w:cs="Calibri"/>
+                <w:color w:val="000000"/>
+                <w:sz w:val="18"/>
+                <w:szCs w:val="20"/>
+              </w:rPr>
+            </w:pPr>
+            <w:r>
+              <w:rPr>
+                <w:rFonts w:ascii="Calibri" w:hAnsi="Calibri" w:cs="Calibri"/>
+                <w:color w:val="000000"/>
+                <w:sz w:val="18"/>
                 <w:szCs w:val="20"/>
               </w:rPr>
               <w:t>GRS-4022-1600</w:t>
@@ -2613,7 +2639,7 @@
         </w:tc>
         <w:tc>
           <w:tcPr>
-            <w:tcW w:w="567" w:type="dxa"/>
+            <w:tcW w:w="630" w:type="dxa"/>
           </w:tcPr>
           <w:p>
             <w:pPr>
@@ -2625,15 +2651,15 @@
               <w:rPr>
                 <w:rFonts w:ascii="Calibri" w:hAnsi="Calibri" w:cs="Calibri"/>
                 <w:color w:val="000000"/>
-                <w:sz w:val="20"/>
-                <w:szCs w:val="20"/>
-              </w:rPr>
-            </w:pPr>
-            <w:r>
-              <w:rPr>
-                <w:rFonts w:ascii="Calibri" w:hAnsi="Calibri" w:cs="Calibri"/>
-                <w:color w:val="000000"/>
-                <w:sz w:val="20"/>
+                <w:sz w:val="18"/>
+                <w:szCs w:val="20"/>
+              </w:rPr>
+            </w:pPr>
+            <w:r>
+              <w:rPr>
+                <w:rFonts w:ascii="Calibri" w:hAnsi="Calibri" w:cs="Calibri"/>
+                <w:color w:val="000000"/>
+                <w:sz w:val="18"/>
                 <w:szCs w:val="20"/>
               </w:rPr>
               <w:t>1</w:t>
@@ -2642,7 +2668,7 @@
         </w:tc>
         <w:tc>
           <w:tcPr>
-            <w:tcW w:w="850" w:type="dxa"/>
+            <w:tcW w:w="810" w:type="dxa"/>
           </w:tcPr>
           <w:p>
             <w:pPr>
@@ -2654,15 +2680,15 @@
               <w:rPr>
                 <w:rFonts w:ascii="Calibri" w:hAnsi="Calibri" w:cs="Calibri"/>
                 <w:color w:val="000000"/>
-                <w:sz w:val="20"/>
-                <w:szCs w:val="20"/>
-              </w:rPr>
-            </w:pPr>
-            <w:r>
-              <w:rPr>
-                <w:rFonts w:ascii="Calibri" w:hAnsi="Calibri" w:cs="Calibri"/>
-                <w:color w:val="000000"/>
-                <w:sz w:val="20"/>
+                <w:sz w:val="18"/>
+                <w:szCs w:val="20"/>
+              </w:rPr>
+            </w:pPr>
+            <w:r>
+              <w:rPr>
+                <w:rFonts w:ascii="Calibri" w:hAnsi="Calibri" w:cs="Calibri"/>
+                <w:color w:val="000000"/>
+                <w:sz w:val="18"/>
                 <w:szCs w:val="20"/>
               </w:rPr>
               <w:t>1.38</w:t>
@@ -2671,7 +2697,7 @@
         </w:tc>
         <w:tc>
           <w:tcPr>
-            <w:tcW w:w="1134" w:type="dxa"/>
+            <w:tcW w:w="1080" w:type="dxa"/>
           </w:tcPr>
           <w:p>
             <w:pPr>
@@ -2683,15 +2709,15 @@
               <w:rPr>
                 <w:rFonts w:ascii="Calibri" w:hAnsi="Calibri" w:cs="Calibri"/>
                 <w:color w:val="000000"/>
-                <w:sz w:val="20"/>
-                <w:szCs w:val="20"/>
-              </w:rPr>
-            </w:pPr>
-            <w:r>
-              <w:rPr>
-                <w:rFonts w:ascii="Calibri" w:hAnsi="Calibri" w:cs="Calibri"/>
-                <w:color w:val="000000"/>
-                <w:sz w:val="20"/>
+                <w:sz w:val="18"/>
+                <w:szCs w:val="20"/>
+              </w:rPr>
+            </w:pPr>
+            <w:r>
+              <w:rPr>
+                <w:rFonts w:ascii="Calibri" w:hAnsi="Calibri" w:cs="Calibri"/>
+                <w:color w:val="000000"/>
+                <w:sz w:val="18"/>
                 <w:szCs w:val="20"/>
               </w:rPr>
               <w:t>1.38</w:t>
@@ -2700,7 +2726,7 @@
         </w:tc>
         <w:tc>
           <w:tcPr>
-            <w:tcW w:w="1152" w:type="dxa"/>
+            <w:tcW w:w="1080" w:type="dxa"/>
           </w:tcPr>
           <w:p>
             <w:pPr>
@@ -2712,7 +2738,7 @@
               <w:rPr>
                 <w:rFonts w:ascii="Calibri" w:hAnsi="Calibri" w:cs="Calibri"/>
                 <w:color w:val="000000"/>
-                <w:sz w:val="20"/>
+                <w:sz w:val="18"/>
                 <w:szCs w:val="20"/>
               </w:rPr>
             </w:pPr>
@@ -2725,26 +2751,26 @@
         </w:trPr>
         <w:tc>
           <w:tcPr>
-            <w:tcW w:w="3539" w:type="dxa"/>
-          </w:tcPr>
-          <w:p>
-            <w:pPr>
-              <w:autoSpaceDE w:val="0"/>
-              <w:autoSpaceDN w:val="0"/>
-              <w:adjustRightInd w:val="0"/>
-              <w:spacing w:after="0" w:line="240" w:lineRule="auto"/>
-              <w:rPr>
-                <w:rFonts w:ascii="Calibri" w:hAnsi="Calibri" w:cs="Calibri"/>
-                <w:color w:val="000000"/>
-                <w:sz w:val="20"/>
-                <w:szCs w:val="20"/>
-              </w:rPr>
-            </w:pPr>
-            <w:r>
-              <w:rPr>
-                <w:rFonts w:ascii="Calibri" w:hAnsi="Calibri" w:cs="Calibri"/>
-                <w:color w:val="000000"/>
-                <w:sz w:val="20"/>
+            <w:tcW w:w="3865" w:type="dxa"/>
+          </w:tcPr>
+          <w:p>
+            <w:pPr>
+              <w:autoSpaceDE w:val="0"/>
+              <w:autoSpaceDN w:val="0"/>
+              <w:adjustRightInd w:val="0"/>
+              <w:spacing w:after="0" w:line="240" w:lineRule="auto"/>
+              <w:rPr>
+                <w:rFonts w:ascii="Calibri" w:hAnsi="Calibri" w:cs="Calibri"/>
+                <w:color w:val="000000"/>
+                <w:sz w:val="18"/>
+                <w:szCs w:val="20"/>
+              </w:rPr>
+            </w:pPr>
+            <w:r>
+              <w:rPr>
+                <w:rFonts w:ascii="Calibri" w:hAnsi="Calibri" w:cs="Calibri"/>
+                <w:color w:val="000000"/>
+                <w:sz w:val="18"/>
                 <w:szCs w:val="20"/>
               </w:rPr>
               <w:t>CONN RCPT HSG 3POS</w:t>
@@ -2753,26 +2779,26 @@
         </w:tc>
         <w:tc>
           <w:tcPr>
-            <w:tcW w:w="1843" w:type="dxa"/>
-          </w:tcPr>
-          <w:p>
-            <w:pPr>
-              <w:autoSpaceDE w:val="0"/>
-              <w:autoSpaceDN w:val="0"/>
-              <w:adjustRightInd w:val="0"/>
-              <w:spacing w:after="0" w:line="240" w:lineRule="auto"/>
-              <w:rPr>
-                <w:rFonts w:ascii="Calibri" w:hAnsi="Calibri" w:cs="Calibri"/>
-                <w:color w:val="000000"/>
-                <w:sz w:val="20"/>
-                <w:szCs w:val="20"/>
-              </w:rPr>
-            </w:pPr>
-            <w:r>
-              <w:rPr>
-                <w:rFonts w:ascii="Calibri" w:hAnsi="Calibri" w:cs="Calibri"/>
-                <w:color w:val="000000"/>
-                <w:sz w:val="20"/>
+            <w:tcW w:w="1620" w:type="dxa"/>
+          </w:tcPr>
+          <w:p>
+            <w:pPr>
+              <w:autoSpaceDE w:val="0"/>
+              <w:autoSpaceDN w:val="0"/>
+              <w:adjustRightInd w:val="0"/>
+              <w:spacing w:after="0" w:line="240" w:lineRule="auto"/>
+              <w:rPr>
+                <w:rFonts w:ascii="Calibri" w:hAnsi="Calibri" w:cs="Calibri"/>
+                <w:color w:val="000000"/>
+                <w:sz w:val="18"/>
+                <w:szCs w:val="20"/>
+              </w:rPr>
+            </w:pPr>
+            <w:r>
+              <w:rPr>
+                <w:rFonts w:ascii="Calibri" w:hAnsi="Calibri" w:cs="Calibri"/>
+                <w:color w:val="000000"/>
+                <w:sz w:val="18"/>
                 <w:szCs w:val="20"/>
               </w:rPr>
               <w:t>DT04-3P-L012</w:t>
@@ -2781,7 +2807,7 @@
         </w:tc>
         <w:tc>
           <w:tcPr>
-            <w:tcW w:w="567" w:type="dxa"/>
+            <w:tcW w:w="630" w:type="dxa"/>
           </w:tcPr>
           <w:p>
             <w:pPr>
@@ -2793,15 +2819,15 @@
               <w:rPr>
                 <w:rFonts w:ascii="Calibri" w:hAnsi="Calibri" w:cs="Calibri"/>
                 <w:color w:val="000000"/>
-                <w:sz w:val="20"/>
-                <w:szCs w:val="20"/>
-              </w:rPr>
-            </w:pPr>
-            <w:r>
-              <w:rPr>
-                <w:rFonts w:ascii="Calibri" w:hAnsi="Calibri" w:cs="Calibri"/>
-                <w:color w:val="000000"/>
-                <w:sz w:val="20"/>
+                <w:sz w:val="18"/>
+                <w:szCs w:val="20"/>
+              </w:rPr>
+            </w:pPr>
+            <w:r>
+              <w:rPr>
+                <w:rFonts w:ascii="Calibri" w:hAnsi="Calibri" w:cs="Calibri"/>
+                <w:color w:val="000000"/>
+                <w:sz w:val="18"/>
                 <w:szCs w:val="20"/>
               </w:rPr>
               <w:t>1</w:t>
@@ -2810,7 +2836,7 @@
         </w:tc>
         <w:tc>
           <w:tcPr>
-            <w:tcW w:w="850" w:type="dxa"/>
+            <w:tcW w:w="810" w:type="dxa"/>
           </w:tcPr>
           <w:p>
             <w:pPr>
@@ -2822,15 +2848,15 @@
               <w:rPr>
                 <w:rFonts w:ascii="Calibri" w:hAnsi="Calibri" w:cs="Calibri"/>
                 <w:color w:val="000000"/>
-                <w:sz w:val="20"/>
-                <w:szCs w:val="20"/>
-              </w:rPr>
-            </w:pPr>
-            <w:r>
-              <w:rPr>
-                <w:rFonts w:ascii="Calibri" w:hAnsi="Calibri" w:cs="Calibri"/>
-                <w:color w:val="000000"/>
-                <w:sz w:val="20"/>
+                <w:sz w:val="18"/>
+                <w:szCs w:val="20"/>
+              </w:rPr>
+            </w:pPr>
+            <w:r>
+              <w:rPr>
+                <w:rFonts w:ascii="Calibri" w:hAnsi="Calibri" w:cs="Calibri"/>
+                <w:color w:val="000000"/>
+                <w:sz w:val="18"/>
                 <w:szCs w:val="20"/>
               </w:rPr>
               <w:t>4.35</w:t>
@@ -2839,7 +2865,7 @@
         </w:tc>
         <w:tc>
           <w:tcPr>
-            <w:tcW w:w="1134" w:type="dxa"/>
+            <w:tcW w:w="1080" w:type="dxa"/>
           </w:tcPr>
           <w:p>
             <w:pPr>
@@ -2851,15 +2877,15 @@
               <w:rPr>
                 <w:rFonts w:ascii="Calibri" w:hAnsi="Calibri" w:cs="Calibri"/>
                 <w:color w:val="000000"/>
-                <w:sz w:val="20"/>
-                <w:szCs w:val="20"/>
-              </w:rPr>
-            </w:pPr>
-            <w:r>
-              <w:rPr>
-                <w:rFonts w:ascii="Calibri" w:hAnsi="Calibri" w:cs="Calibri"/>
-                <w:color w:val="000000"/>
-                <w:sz w:val="20"/>
+                <w:sz w:val="18"/>
+                <w:szCs w:val="20"/>
+              </w:rPr>
+            </w:pPr>
+            <w:r>
+              <w:rPr>
+                <w:rFonts w:ascii="Calibri" w:hAnsi="Calibri" w:cs="Calibri"/>
+                <w:color w:val="000000"/>
+                <w:sz w:val="18"/>
                 <w:szCs w:val="20"/>
               </w:rPr>
               <w:t>4.35</w:t>
@@ -2868,7 +2894,7 @@
         </w:tc>
         <w:tc>
           <w:tcPr>
-            <w:tcW w:w="1152" w:type="dxa"/>
+            <w:tcW w:w="1080" w:type="dxa"/>
           </w:tcPr>
           <w:p>
             <w:pPr>
@@ -2880,15 +2906,15 @@
               <w:rPr>
                 <w:rFonts w:ascii="Calibri" w:hAnsi="Calibri" w:cs="Calibri"/>
                 <w:color w:val="000000"/>
-                <w:sz w:val="20"/>
-                <w:szCs w:val="20"/>
-              </w:rPr>
-            </w:pPr>
-            <w:r>
-              <w:rPr>
-                <w:rFonts w:ascii="Calibri" w:hAnsi="Calibri" w:cs="Calibri"/>
-                <w:color w:val="000000"/>
-                <w:sz w:val="20"/>
+                <w:sz w:val="18"/>
+                <w:szCs w:val="20"/>
+              </w:rPr>
+            </w:pPr>
+            <w:r>
+              <w:rPr>
+                <w:rFonts w:ascii="Calibri" w:hAnsi="Calibri" w:cs="Calibri"/>
+                <w:color w:val="000000"/>
+                <w:sz w:val="18"/>
                 <w:szCs w:val="20"/>
               </w:rPr>
               <w:t>Yes</w:t>
@@ -2902,26 +2928,26 @@
         </w:trPr>
         <w:tc>
           <w:tcPr>
-            <w:tcW w:w="3539" w:type="dxa"/>
-          </w:tcPr>
-          <w:p>
-            <w:pPr>
-              <w:autoSpaceDE w:val="0"/>
-              <w:autoSpaceDN w:val="0"/>
-              <w:adjustRightInd w:val="0"/>
-              <w:spacing w:after="0" w:line="240" w:lineRule="auto"/>
-              <w:rPr>
-                <w:rFonts w:ascii="Calibri" w:hAnsi="Calibri" w:cs="Calibri"/>
-                <w:color w:val="000000"/>
-                <w:sz w:val="20"/>
-                <w:szCs w:val="20"/>
-              </w:rPr>
-            </w:pPr>
-            <w:r>
-              <w:rPr>
-                <w:rFonts w:ascii="Calibri" w:hAnsi="Calibri" w:cs="Calibri"/>
-                <w:color w:val="000000"/>
-                <w:sz w:val="20"/>
+            <w:tcW w:w="3865" w:type="dxa"/>
+          </w:tcPr>
+          <w:p>
+            <w:pPr>
+              <w:autoSpaceDE w:val="0"/>
+              <w:autoSpaceDN w:val="0"/>
+              <w:adjustRightInd w:val="0"/>
+              <w:spacing w:after="0" w:line="240" w:lineRule="auto"/>
+              <w:rPr>
+                <w:rFonts w:ascii="Calibri" w:hAnsi="Calibri" w:cs="Calibri"/>
+                <w:color w:val="000000"/>
+                <w:sz w:val="18"/>
+                <w:szCs w:val="20"/>
+              </w:rPr>
+            </w:pPr>
+            <w:r>
+              <w:rPr>
+                <w:rFonts w:ascii="Calibri" w:hAnsi="Calibri" w:cs="Calibri"/>
+                <w:color w:val="000000"/>
+                <w:sz w:val="18"/>
                 <w:szCs w:val="20"/>
               </w:rPr>
               <w:t>CONN PIN 14AWG NICKEL CRIMP</w:t>
@@ -2930,26 +2956,26 @@
         </w:tc>
         <w:tc>
           <w:tcPr>
-            <w:tcW w:w="1843" w:type="dxa"/>
-          </w:tcPr>
-          <w:p>
-            <w:pPr>
-              <w:autoSpaceDE w:val="0"/>
-              <w:autoSpaceDN w:val="0"/>
-              <w:adjustRightInd w:val="0"/>
-              <w:spacing w:after="0" w:line="240" w:lineRule="auto"/>
-              <w:rPr>
-                <w:rFonts w:ascii="Calibri" w:hAnsi="Calibri" w:cs="Calibri"/>
-                <w:color w:val="000000"/>
-                <w:sz w:val="20"/>
-                <w:szCs w:val="20"/>
-              </w:rPr>
-            </w:pPr>
-            <w:r>
-              <w:rPr>
-                <w:rFonts w:ascii="Calibri" w:hAnsi="Calibri" w:cs="Calibri"/>
-                <w:color w:val="000000"/>
-                <w:sz w:val="20"/>
+            <w:tcW w:w="1620" w:type="dxa"/>
+          </w:tcPr>
+          <w:p>
+            <w:pPr>
+              <w:autoSpaceDE w:val="0"/>
+              <w:autoSpaceDN w:val="0"/>
+              <w:adjustRightInd w:val="0"/>
+              <w:spacing w:after="0" w:line="240" w:lineRule="auto"/>
+              <w:rPr>
+                <w:rFonts w:ascii="Calibri" w:hAnsi="Calibri" w:cs="Calibri"/>
+                <w:color w:val="000000"/>
+                <w:sz w:val="18"/>
+                <w:szCs w:val="20"/>
+              </w:rPr>
+            </w:pPr>
+            <w:r>
+              <w:rPr>
+                <w:rFonts w:ascii="Calibri" w:hAnsi="Calibri" w:cs="Calibri"/>
+                <w:color w:val="000000"/>
+                <w:sz w:val="18"/>
                 <w:szCs w:val="20"/>
               </w:rPr>
               <w:t>0460-215-16141</w:t>
@@ -2958,7 +2984,7 @@
         </w:tc>
         <w:tc>
           <w:tcPr>
-            <w:tcW w:w="567" w:type="dxa"/>
+            <w:tcW w:w="630" w:type="dxa"/>
           </w:tcPr>
           <w:p>
             <w:pPr>
@@ -2970,15 +2996,15 @@
               <w:rPr>
                 <w:rFonts w:ascii="Calibri" w:hAnsi="Calibri" w:cs="Calibri"/>
                 <w:color w:val="000000"/>
-                <w:sz w:val="20"/>
-                <w:szCs w:val="20"/>
-              </w:rPr>
-            </w:pPr>
-            <w:r>
-              <w:rPr>
-                <w:rFonts w:ascii="Calibri" w:hAnsi="Calibri" w:cs="Calibri"/>
-                <w:color w:val="000000"/>
-                <w:sz w:val="20"/>
+                <w:sz w:val="18"/>
+                <w:szCs w:val="20"/>
+              </w:rPr>
+            </w:pPr>
+            <w:r>
+              <w:rPr>
+                <w:rFonts w:ascii="Calibri" w:hAnsi="Calibri" w:cs="Calibri"/>
+                <w:color w:val="000000"/>
+                <w:sz w:val="18"/>
                 <w:szCs w:val="20"/>
               </w:rPr>
               <w:t>1</w:t>
@@ -2987,7 +3013,7 @@
         </w:tc>
         <w:tc>
           <w:tcPr>
-            <w:tcW w:w="850" w:type="dxa"/>
+            <w:tcW w:w="810" w:type="dxa"/>
           </w:tcPr>
           <w:p>
             <w:pPr>
@@ -2999,15 +3025,15 @@
               <w:rPr>
                 <w:rFonts w:ascii="Calibri" w:hAnsi="Calibri" w:cs="Calibri"/>
                 <w:color w:val="000000"/>
-                <w:sz w:val="20"/>
-                <w:szCs w:val="20"/>
-              </w:rPr>
-            </w:pPr>
-            <w:r>
-              <w:rPr>
-                <w:rFonts w:ascii="Calibri" w:hAnsi="Calibri" w:cs="Calibri"/>
-                <w:color w:val="000000"/>
-                <w:sz w:val="20"/>
+                <w:sz w:val="18"/>
+                <w:szCs w:val="20"/>
+              </w:rPr>
+            </w:pPr>
+            <w:r>
+              <w:rPr>
+                <w:rFonts w:ascii="Calibri" w:hAnsi="Calibri" w:cs="Calibri"/>
+                <w:color w:val="000000"/>
+                <w:sz w:val="18"/>
                 <w:szCs w:val="20"/>
               </w:rPr>
               <w:t>0.63</w:t>
@@ -3016,7 +3042,7 @@
         </w:tc>
         <w:tc>
           <w:tcPr>
-            <w:tcW w:w="1134" w:type="dxa"/>
+            <w:tcW w:w="1080" w:type="dxa"/>
           </w:tcPr>
           <w:p>
             <w:pPr>
@@ -3028,15 +3054,15 @@
               <w:rPr>
                 <w:rFonts w:ascii="Calibri" w:hAnsi="Calibri" w:cs="Calibri"/>
                 <w:color w:val="000000"/>
-                <w:sz w:val="20"/>
-                <w:szCs w:val="20"/>
-              </w:rPr>
-            </w:pPr>
-            <w:r>
-              <w:rPr>
-                <w:rFonts w:ascii="Calibri" w:hAnsi="Calibri" w:cs="Calibri"/>
-                <w:color w:val="000000"/>
-                <w:sz w:val="20"/>
+                <w:sz w:val="18"/>
+                <w:szCs w:val="20"/>
+              </w:rPr>
+            </w:pPr>
+            <w:r>
+              <w:rPr>
+                <w:rFonts w:ascii="Calibri" w:hAnsi="Calibri" w:cs="Calibri"/>
+                <w:color w:val="000000"/>
+                <w:sz w:val="18"/>
                 <w:szCs w:val="20"/>
               </w:rPr>
               <w:t>1.26</w:t>
@@ -3045,7 +3071,7 @@
         </w:tc>
         <w:tc>
           <w:tcPr>
-            <w:tcW w:w="1152" w:type="dxa"/>
+            <w:tcW w:w="1080" w:type="dxa"/>
           </w:tcPr>
           <w:p>
             <w:pPr>
@@ -3057,15 +3083,15 @@
               <w:rPr>
                 <w:rFonts w:ascii="Calibri" w:hAnsi="Calibri" w:cs="Calibri"/>
                 <w:color w:val="000000"/>
-                <w:sz w:val="20"/>
-                <w:szCs w:val="20"/>
-              </w:rPr>
-            </w:pPr>
-            <w:r>
-              <w:rPr>
-                <w:rFonts w:ascii="Calibri" w:hAnsi="Calibri" w:cs="Calibri"/>
-                <w:color w:val="000000"/>
-                <w:sz w:val="20"/>
+                <w:sz w:val="18"/>
+                <w:szCs w:val="20"/>
+              </w:rPr>
+            </w:pPr>
+            <w:r>
+              <w:rPr>
+                <w:rFonts w:ascii="Calibri" w:hAnsi="Calibri" w:cs="Calibri"/>
+                <w:color w:val="000000"/>
+                <w:sz w:val="18"/>
                 <w:szCs w:val="20"/>
               </w:rPr>
               <w:t>Yes</w:t>
@@ -3079,63 +3105,63 @@
         </w:trPr>
         <w:tc>
           <w:tcPr>
-            <w:tcW w:w="3539" w:type="dxa"/>
-          </w:tcPr>
-          <w:p>
-            <w:pPr>
-              <w:autoSpaceDE w:val="0"/>
-              <w:autoSpaceDN w:val="0"/>
-              <w:adjustRightInd w:val="0"/>
-              <w:spacing w:after="0" w:line="240" w:lineRule="auto"/>
-              <w:rPr>
-                <w:rFonts w:ascii="Calibri" w:hAnsi="Calibri" w:cs="Calibri"/>
-                <w:color w:val="000000"/>
-                <w:sz w:val="20"/>
-                <w:szCs w:val="20"/>
-              </w:rPr>
-            </w:pPr>
-            <w:r>
-              <w:rPr>
-                <w:rFonts w:ascii="Calibri" w:hAnsi="Calibri" w:cs="Calibri"/>
-                <w:color w:val="000000"/>
-                <w:sz w:val="20"/>
-                <w:szCs w:val="20"/>
-              </w:rPr>
-              <w:t>18-8 Stainless Steel Socket Cap Screw</w:t>
-            </w:r>
-          </w:p>
-        </w:tc>
-        <w:tc>
-          <w:tcPr>
-            <w:tcW w:w="1843" w:type="dxa"/>
-          </w:tcPr>
-          <w:p>
-            <w:pPr>
-              <w:autoSpaceDE w:val="0"/>
-              <w:autoSpaceDN w:val="0"/>
-              <w:adjustRightInd w:val="0"/>
-              <w:spacing w:after="0" w:line="240" w:lineRule="auto"/>
-              <w:rPr>
-                <w:rFonts w:ascii="Calibri" w:hAnsi="Calibri" w:cs="Calibri"/>
-                <w:color w:val="000000"/>
-                <w:sz w:val="20"/>
-                <w:szCs w:val="20"/>
-              </w:rPr>
-            </w:pPr>
-            <w:r>
-              <w:rPr>
-                <w:rFonts w:ascii="Calibri" w:hAnsi="Calibri" w:cs="Calibri"/>
-                <w:color w:val="000000"/>
-                <w:sz w:val="20"/>
-                <w:szCs w:val="20"/>
-              </w:rPr>
-              <w:t>73412</w:t>
-            </w:r>
-          </w:p>
-        </w:tc>
-        <w:tc>
-          <w:tcPr>
-            <w:tcW w:w="567" w:type="dxa"/>
+            <w:tcW w:w="3865" w:type="dxa"/>
+          </w:tcPr>
+          <w:p>
+            <w:pPr>
+              <w:autoSpaceDE w:val="0"/>
+              <w:autoSpaceDN w:val="0"/>
+              <w:adjustRightInd w:val="0"/>
+              <w:spacing w:after="0" w:line="240" w:lineRule="auto"/>
+              <w:rPr>
+                <w:rFonts w:ascii="Calibri" w:hAnsi="Calibri" w:cs="Calibri"/>
+                <w:color w:val="000000"/>
+                <w:sz w:val="16"/>
+                <w:szCs w:val="20"/>
+              </w:rPr>
+            </w:pPr>
+            <w:r>
+              <w:rPr>
+                <w:rFonts w:ascii="Calibri" w:hAnsi="Calibri" w:cs="Calibri"/>
+                <w:color w:val="000000"/>
+                <w:sz w:val="16"/>
+                <w:szCs w:val="20"/>
+              </w:rPr>
+              <w:t>#6-32 x 3/8” 18-8 Stainless Steel Socket Cap Screw</w:t>
+            </w:r>
+          </w:p>
+        </w:tc>
+        <w:tc>
+          <w:tcPr>
+            <w:tcW w:w="1620" w:type="dxa"/>
+          </w:tcPr>
+          <w:p>
+            <w:pPr>
+              <w:autoSpaceDE w:val="0"/>
+              <w:autoSpaceDN w:val="0"/>
+              <w:adjustRightInd w:val="0"/>
+              <w:spacing w:after="0" w:line="240" w:lineRule="auto"/>
+              <w:rPr>
+                <w:rFonts w:ascii="Calibri" w:hAnsi="Calibri" w:cs="Calibri"/>
+                <w:color w:val="000000"/>
+                <w:sz w:val="18"/>
+                <w:szCs w:val="20"/>
+              </w:rPr>
+            </w:pPr>
+            <w:r>
+              <w:rPr>
+                <w:rFonts w:ascii="Calibri" w:hAnsi="Calibri" w:cs="Calibri"/>
+                <w:color w:val="000000"/>
+                <w:sz w:val="18"/>
+                <w:szCs w:val="20"/>
+              </w:rPr>
+              <w:t>73414</w:t>
+            </w:r>
+          </w:p>
+        </w:tc>
+        <w:tc>
+          <w:tcPr>
+            <w:tcW w:w="630" w:type="dxa"/>
           </w:tcPr>
           <w:p>
             <w:pPr>
@@ -3147,15 +3173,15 @@
               <w:rPr>
                 <w:rFonts w:ascii="Calibri" w:hAnsi="Calibri" w:cs="Calibri"/>
                 <w:color w:val="000000"/>
-                <w:sz w:val="20"/>
-                <w:szCs w:val="20"/>
-              </w:rPr>
-            </w:pPr>
-            <w:r>
-              <w:rPr>
-                <w:rFonts w:ascii="Calibri" w:hAnsi="Calibri" w:cs="Calibri"/>
-                <w:color w:val="000000"/>
-                <w:sz w:val="20"/>
+                <w:sz w:val="18"/>
+                <w:szCs w:val="20"/>
+              </w:rPr>
+            </w:pPr>
+            <w:r>
+              <w:rPr>
+                <w:rFonts w:ascii="Calibri" w:hAnsi="Calibri" w:cs="Calibri"/>
+                <w:color w:val="000000"/>
+                <w:sz w:val="18"/>
                 <w:szCs w:val="20"/>
               </w:rPr>
               <w:t>4</w:t>
@@ -3164,7 +3190,7 @@
         </w:tc>
         <w:tc>
           <w:tcPr>
-            <w:tcW w:w="850" w:type="dxa"/>
+            <w:tcW w:w="810" w:type="dxa"/>
           </w:tcPr>
           <w:p>
             <w:pPr>
@@ -3176,15 +3202,15 @@
               <w:rPr>
                 <w:rFonts w:ascii="Calibri" w:hAnsi="Calibri" w:cs="Calibri"/>
                 <w:color w:val="000000"/>
-                <w:sz w:val="20"/>
-                <w:szCs w:val="20"/>
-              </w:rPr>
-            </w:pPr>
-            <w:r>
-              <w:rPr>
-                <w:rFonts w:ascii="Calibri" w:hAnsi="Calibri" w:cs="Calibri"/>
-                <w:color w:val="000000"/>
-                <w:sz w:val="20"/>
+                <w:sz w:val="18"/>
+                <w:szCs w:val="20"/>
+              </w:rPr>
+            </w:pPr>
+            <w:r>
+              <w:rPr>
+                <w:rFonts w:ascii="Calibri" w:hAnsi="Calibri" w:cs="Calibri"/>
+                <w:color w:val="000000"/>
+                <w:sz w:val="18"/>
                 <w:szCs w:val="20"/>
               </w:rPr>
               <w:t>-</w:t>
@@ -3193,7 +3219,7 @@
         </w:tc>
         <w:tc>
           <w:tcPr>
-            <w:tcW w:w="1134" w:type="dxa"/>
+            <w:tcW w:w="1080" w:type="dxa"/>
           </w:tcPr>
           <w:p>
             <w:pPr>
@@ -3205,15 +3231,15 @@
               <w:rPr>
                 <w:rFonts w:ascii="Calibri" w:hAnsi="Calibri" w:cs="Calibri"/>
                 <w:color w:val="000000"/>
-                <w:sz w:val="20"/>
-                <w:szCs w:val="20"/>
-              </w:rPr>
-            </w:pPr>
-            <w:r>
-              <w:rPr>
-                <w:rFonts w:ascii="Calibri" w:hAnsi="Calibri" w:cs="Calibri"/>
-                <w:color w:val="000000"/>
-                <w:sz w:val="20"/>
+                <w:sz w:val="18"/>
+                <w:szCs w:val="20"/>
+              </w:rPr>
+            </w:pPr>
+            <w:r>
+              <w:rPr>
+                <w:rFonts w:ascii="Calibri" w:hAnsi="Calibri" w:cs="Calibri"/>
+                <w:color w:val="000000"/>
+                <w:sz w:val="18"/>
                 <w:szCs w:val="20"/>
               </w:rPr>
               <w:t>-</w:t>
@@ -3222,7 +3248,7 @@
         </w:tc>
         <w:tc>
           <w:tcPr>
-            <w:tcW w:w="1152" w:type="dxa"/>
+            <w:tcW w:w="1080" w:type="dxa"/>
           </w:tcPr>
           <w:p>
             <w:pPr>
@@ -3234,15 +3260,15 @@
               <w:rPr>
                 <w:rFonts w:ascii="Calibri" w:hAnsi="Calibri" w:cs="Calibri"/>
                 <w:color w:val="000000"/>
-                <w:sz w:val="20"/>
-                <w:szCs w:val="20"/>
-              </w:rPr>
-            </w:pPr>
-            <w:r>
-              <w:rPr>
-                <w:rFonts w:ascii="Calibri" w:hAnsi="Calibri" w:cs="Calibri"/>
-                <w:color w:val="000000"/>
-                <w:sz w:val="20"/>
+                <w:sz w:val="18"/>
+                <w:szCs w:val="20"/>
+              </w:rPr>
+            </w:pPr>
+            <w:r>
+              <w:rPr>
+                <w:rFonts w:ascii="Calibri" w:hAnsi="Calibri" w:cs="Calibri"/>
+                <w:color w:val="000000"/>
+                <w:sz w:val="18"/>
                 <w:szCs w:val="20"/>
               </w:rPr>
               <w:t>Yes</w:t>
@@ -3256,63 +3282,63 @@
         </w:trPr>
         <w:tc>
           <w:tcPr>
-            <w:tcW w:w="3539" w:type="dxa"/>
-          </w:tcPr>
-          <w:p>
-            <w:pPr>
-              <w:autoSpaceDE w:val="0"/>
-              <w:autoSpaceDN w:val="0"/>
-              <w:adjustRightInd w:val="0"/>
-              <w:spacing w:after="0" w:line="240" w:lineRule="auto"/>
-              <w:rPr>
-                <w:rFonts w:ascii="Calibri" w:hAnsi="Calibri" w:cs="Calibri"/>
-                <w:color w:val="000000"/>
-                <w:sz w:val="20"/>
-                <w:szCs w:val="20"/>
-              </w:rPr>
-            </w:pPr>
-            <w:r>
-              <w:rPr>
-                <w:rFonts w:ascii="Calibri" w:hAnsi="Calibri" w:cs="Calibri"/>
-                <w:color w:val="000000"/>
-                <w:sz w:val="20"/>
-                <w:szCs w:val="20"/>
-              </w:rPr>
-              <w:t>#4 F/W S/S .125x.312</w:t>
-            </w:r>
-          </w:p>
-        </w:tc>
-        <w:tc>
-          <w:tcPr>
-            <w:tcW w:w="1843" w:type="dxa"/>
-          </w:tcPr>
-          <w:p>
-            <w:pPr>
-              <w:autoSpaceDE w:val="0"/>
-              <w:autoSpaceDN w:val="0"/>
-              <w:adjustRightInd w:val="0"/>
-              <w:spacing w:after="0" w:line="240" w:lineRule="auto"/>
-              <w:rPr>
-                <w:rFonts w:ascii="Calibri" w:hAnsi="Calibri" w:cs="Calibri"/>
-                <w:color w:val="000000"/>
-                <w:sz w:val="20"/>
-                <w:szCs w:val="20"/>
-              </w:rPr>
-            </w:pPr>
-            <w:r>
-              <w:rPr>
-                <w:rFonts w:ascii="Calibri" w:hAnsi="Calibri" w:cs="Calibri"/>
-                <w:color w:val="000000"/>
-                <w:sz w:val="20"/>
-                <w:szCs w:val="20"/>
-              </w:rPr>
-              <w:t>71004</w:t>
-            </w:r>
-          </w:p>
-        </w:tc>
-        <w:tc>
-          <w:tcPr>
-            <w:tcW w:w="567" w:type="dxa"/>
+            <w:tcW w:w="3865" w:type="dxa"/>
+          </w:tcPr>
+          <w:p>
+            <w:pPr>
+              <w:autoSpaceDE w:val="0"/>
+              <w:autoSpaceDN w:val="0"/>
+              <w:adjustRightInd w:val="0"/>
+              <w:spacing w:after="0" w:line="240" w:lineRule="auto"/>
+              <w:rPr>
+                <w:rFonts w:ascii="Calibri" w:hAnsi="Calibri" w:cs="Calibri"/>
+                <w:color w:val="000000"/>
+                <w:sz w:val="16"/>
+                <w:szCs w:val="20"/>
+              </w:rPr>
+            </w:pPr>
+            <w:r>
+              <w:rPr>
+                <w:rFonts w:ascii="Calibri" w:hAnsi="Calibri" w:cs="Calibri"/>
+                <w:color w:val="000000"/>
+                <w:sz w:val="16"/>
+                <w:szCs w:val="20"/>
+              </w:rPr>
+              <w:t>#6 18-8 Stainless Steel Large OD Flat Washer</w:t>
+            </w:r>
+          </w:p>
+        </w:tc>
+        <w:tc>
+          <w:tcPr>
+            <w:tcW w:w="1620" w:type="dxa"/>
+          </w:tcPr>
+          <w:p>
+            <w:pPr>
+              <w:autoSpaceDE w:val="0"/>
+              <w:autoSpaceDN w:val="0"/>
+              <w:adjustRightInd w:val="0"/>
+              <w:spacing w:after="0" w:line="240" w:lineRule="auto"/>
+              <w:rPr>
+                <w:rFonts w:ascii="Calibri" w:hAnsi="Calibri" w:cs="Calibri"/>
+                <w:color w:val="000000"/>
+                <w:sz w:val="18"/>
+                <w:szCs w:val="20"/>
+              </w:rPr>
+            </w:pPr>
+            <w:r>
+              <w:rPr>
+                <w:rFonts w:ascii="Calibri" w:hAnsi="Calibri" w:cs="Calibri"/>
+                <w:color w:val="000000"/>
+                <w:sz w:val="18"/>
+                <w:szCs w:val="20"/>
+              </w:rPr>
+              <w:t>71006</w:t>
+            </w:r>
+          </w:p>
+        </w:tc>
+        <w:tc>
+          <w:tcPr>
+            <w:tcW w:w="630" w:type="dxa"/>
           </w:tcPr>
           <w:p>
             <w:pPr>
@@ -3324,15 +3350,15 @@
               <w:rPr>
                 <w:rFonts w:ascii="Calibri" w:hAnsi="Calibri" w:cs="Calibri"/>
                 <w:color w:val="000000"/>
-                <w:sz w:val="20"/>
-                <w:szCs w:val="20"/>
-              </w:rPr>
-            </w:pPr>
-            <w:r>
-              <w:rPr>
-                <w:rFonts w:ascii="Calibri" w:hAnsi="Calibri" w:cs="Calibri"/>
-                <w:color w:val="000000"/>
-                <w:sz w:val="20"/>
+                <w:sz w:val="18"/>
+                <w:szCs w:val="20"/>
+              </w:rPr>
+            </w:pPr>
+            <w:r>
+              <w:rPr>
+                <w:rFonts w:ascii="Calibri" w:hAnsi="Calibri" w:cs="Calibri"/>
+                <w:color w:val="000000"/>
+                <w:sz w:val="18"/>
                 <w:szCs w:val="20"/>
               </w:rPr>
               <w:t>4</w:t>
@@ -3341,7 +3367,7 @@
         </w:tc>
         <w:tc>
           <w:tcPr>
-            <w:tcW w:w="850" w:type="dxa"/>
+            <w:tcW w:w="810" w:type="dxa"/>
           </w:tcPr>
           <w:p>
             <w:pPr>
@@ -3353,15 +3379,15 @@
               <w:rPr>
                 <w:rFonts w:ascii="Calibri" w:hAnsi="Calibri" w:cs="Calibri"/>
                 <w:color w:val="000000"/>
-                <w:sz w:val="20"/>
-                <w:szCs w:val="20"/>
-              </w:rPr>
-            </w:pPr>
-            <w:r>
-              <w:rPr>
-                <w:rFonts w:ascii="Calibri" w:hAnsi="Calibri" w:cs="Calibri"/>
-                <w:color w:val="000000"/>
-                <w:sz w:val="20"/>
+                <w:sz w:val="18"/>
+                <w:szCs w:val="20"/>
+              </w:rPr>
+            </w:pPr>
+            <w:r>
+              <w:rPr>
+                <w:rFonts w:ascii="Calibri" w:hAnsi="Calibri" w:cs="Calibri"/>
+                <w:color w:val="000000"/>
+                <w:sz w:val="18"/>
                 <w:szCs w:val="20"/>
               </w:rPr>
               <w:t>-</w:t>
@@ -3370,7 +3396,7 @@
         </w:tc>
         <w:tc>
           <w:tcPr>
-            <w:tcW w:w="1134" w:type="dxa"/>
+            <w:tcW w:w="1080" w:type="dxa"/>
           </w:tcPr>
           <w:p>
             <w:pPr>
@@ -3382,15 +3408,15 @@
               <w:rPr>
                 <w:rFonts w:ascii="Calibri" w:hAnsi="Calibri" w:cs="Calibri"/>
                 <w:color w:val="000000"/>
-                <w:sz w:val="20"/>
-                <w:szCs w:val="20"/>
-              </w:rPr>
-            </w:pPr>
-            <w:r>
-              <w:rPr>
-                <w:rFonts w:ascii="Calibri" w:hAnsi="Calibri" w:cs="Calibri"/>
-                <w:color w:val="000000"/>
-                <w:sz w:val="20"/>
+                <w:sz w:val="18"/>
+                <w:szCs w:val="20"/>
+              </w:rPr>
+            </w:pPr>
+            <w:r>
+              <w:rPr>
+                <w:rFonts w:ascii="Calibri" w:hAnsi="Calibri" w:cs="Calibri"/>
+                <w:color w:val="000000"/>
+                <w:sz w:val="18"/>
                 <w:szCs w:val="20"/>
               </w:rPr>
               <w:t>-</w:t>
@@ -3399,7 +3425,7 @@
         </w:tc>
         <w:tc>
           <w:tcPr>
-            <w:tcW w:w="1152" w:type="dxa"/>
+            <w:tcW w:w="1080" w:type="dxa"/>
           </w:tcPr>
           <w:p>
             <w:pPr>
@@ -3411,15 +3437,15 @@
               <w:rPr>
                 <w:rFonts w:ascii="Calibri" w:hAnsi="Calibri" w:cs="Calibri"/>
                 <w:color w:val="000000"/>
-                <w:sz w:val="20"/>
-                <w:szCs w:val="20"/>
-              </w:rPr>
-            </w:pPr>
-            <w:r>
-              <w:rPr>
-                <w:rFonts w:ascii="Calibri" w:hAnsi="Calibri" w:cs="Calibri"/>
-                <w:color w:val="000000"/>
-                <w:sz w:val="20"/>
+                <w:sz w:val="18"/>
+                <w:szCs w:val="20"/>
+              </w:rPr>
+            </w:pPr>
+            <w:r>
+              <w:rPr>
+                <w:rFonts w:ascii="Calibri" w:hAnsi="Calibri" w:cs="Calibri"/>
+                <w:color w:val="000000"/>
+                <w:sz w:val="18"/>
                 <w:szCs w:val="20"/>
               </w:rPr>
               <w:t>Yes</w:t>
@@ -3433,63 +3459,63 @@
         </w:trPr>
         <w:tc>
           <w:tcPr>
-            <w:tcW w:w="3539" w:type="dxa"/>
-          </w:tcPr>
-          <w:p>
-            <w:pPr>
-              <w:autoSpaceDE w:val="0"/>
-              <w:autoSpaceDN w:val="0"/>
-              <w:adjustRightInd w:val="0"/>
-              <w:spacing w:after="0" w:line="240" w:lineRule="auto"/>
-              <w:rPr>
-                <w:rFonts w:ascii="Calibri" w:hAnsi="Calibri" w:cs="Calibri"/>
-                <w:color w:val="000000"/>
-                <w:sz w:val="20"/>
-                <w:szCs w:val="20"/>
-              </w:rPr>
-            </w:pPr>
-            <w:r>
-              <w:rPr>
-                <w:rFonts w:ascii="Calibri" w:hAnsi="Calibri" w:cs="Calibri"/>
-                <w:color w:val="000000"/>
-                <w:sz w:val="20"/>
-                <w:szCs w:val="20"/>
-              </w:rPr>
-              <w:t>4-40 S/S MS Nut</w:t>
-            </w:r>
-          </w:p>
-        </w:tc>
-        <w:tc>
-          <w:tcPr>
-            <w:tcW w:w="1843" w:type="dxa"/>
-          </w:tcPr>
-          <w:p>
-            <w:pPr>
-              <w:autoSpaceDE w:val="0"/>
-              <w:autoSpaceDN w:val="0"/>
-              <w:adjustRightInd w:val="0"/>
-              <w:spacing w:after="0" w:line="240" w:lineRule="auto"/>
-              <w:rPr>
-                <w:rFonts w:ascii="Calibri" w:hAnsi="Calibri" w:cs="Calibri"/>
-                <w:color w:val="000000"/>
-                <w:sz w:val="20"/>
-                <w:szCs w:val="20"/>
-              </w:rPr>
-            </w:pPr>
-            <w:r>
-              <w:rPr>
-                <w:rFonts w:ascii="Calibri" w:hAnsi="Calibri" w:cs="Calibri"/>
-                <w:color w:val="000000"/>
-                <w:sz w:val="20"/>
-                <w:szCs w:val="20"/>
-              </w:rPr>
-              <w:t>1170704</w:t>
-            </w:r>
-          </w:p>
-        </w:tc>
-        <w:tc>
-          <w:tcPr>
-            <w:tcW w:w="567" w:type="dxa"/>
+            <w:tcW w:w="3865" w:type="dxa"/>
+          </w:tcPr>
+          <w:p>
+            <w:pPr>
+              <w:autoSpaceDE w:val="0"/>
+              <w:autoSpaceDN w:val="0"/>
+              <w:adjustRightInd w:val="0"/>
+              <w:spacing w:after="0" w:line="240" w:lineRule="auto"/>
+              <w:rPr>
+                <w:rFonts w:ascii="Calibri" w:hAnsi="Calibri" w:cs="Calibri"/>
+                <w:color w:val="000000"/>
+                <w:sz w:val="16"/>
+                <w:szCs w:val="20"/>
+              </w:rPr>
+            </w:pPr>
+            <w:r>
+              <w:rPr>
+                <w:rFonts w:ascii="Calibri" w:hAnsi="Calibri" w:cs="Calibri"/>
+                <w:color w:val="000000"/>
+                <w:sz w:val="16"/>
+                <w:szCs w:val="20"/>
+              </w:rPr>
+              <w:t>#6-32 NM 18-8 Stainless Steel Nylon Insert Lock Nut</w:t>
+            </w:r>
+          </w:p>
+        </w:tc>
+        <w:tc>
+          <w:tcPr>
+            <w:tcW w:w="1620" w:type="dxa"/>
+          </w:tcPr>
+          <w:p>
+            <w:pPr>
+              <w:autoSpaceDE w:val="0"/>
+              <w:autoSpaceDN w:val="0"/>
+              <w:adjustRightInd w:val="0"/>
+              <w:spacing w:after="0" w:line="240" w:lineRule="auto"/>
+              <w:rPr>
+                <w:rFonts w:ascii="Calibri" w:hAnsi="Calibri" w:cs="Calibri"/>
+                <w:color w:val="000000"/>
+                <w:sz w:val="18"/>
+                <w:szCs w:val="20"/>
+              </w:rPr>
+            </w:pPr>
+            <w:r>
+              <w:rPr>
+                <w:rFonts w:ascii="Calibri" w:hAnsi="Calibri" w:cs="Calibri"/>
+                <w:color w:val="000000"/>
+                <w:sz w:val="18"/>
+                <w:szCs w:val="20"/>
+              </w:rPr>
+              <w:t>70855</w:t>
+            </w:r>
+          </w:p>
+        </w:tc>
+        <w:tc>
+          <w:tcPr>
+            <w:tcW w:w="630" w:type="dxa"/>
           </w:tcPr>
           <w:p>
             <w:pPr>
@@ -3501,15 +3527,15 @@
               <w:rPr>
                 <w:rFonts w:ascii="Calibri" w:hAnsi="Calibri" w:cs="Calibri"/>
                 <w:color w:val="000000"/>
-                <w:sz w:val="20"/>
-                <w:szCs w:val="20"/>
-              </w:rPr>
-            </w:pPr>
-            <w:r>
-              <w:rPr>
-                <w:rFonts w:ascii="Calibri" w:hAnsi="Calibri" w:cs="Calibri"/>
-                <w:color w:val="000000"/>
-                <w:sz w:val="20"/>
+                <w:sz w:val="18"/>
+                <w:szCs w:val="20"/>
+              </w:rPr>
+            </w:pPr>
+            <w:r>
+              <w:rPr>
+                <w:rFonts w:ascii="Calibri" w:hAnsi="Calibri" w:cs="Calibri"/>
+                <w:color w:val="000000"/>
+                <w:sz w:val="18"/>
                 <w:szCs w:val="20"/>
               </w:rPr>
               <w:t>4</w:t>
@@ -3518,7 +3544,7 @@
         </w:tc>
         <w:tc>
           <w:tcPr>
-            <w:tcW w:w="850" w:type="dxa"/>
+            <w:tcW w:w="810" w:type="dxa"/>
           </w:tcPr>
           <w:p>
             <w:pPr>
@@ -3530,15 +3556,15 @@
               <w:rPr>
                 <w:rFonts w:ascii="Calibri" w:hAnsi="Calibri" w:cs="Calibri"/>
                 <w:color w:val="000000"/>
-                <w:sz w:val="20"/>
-                <w:szCs w:val="20"/>
-              </w:rPr>
-            </w:pPr>
-            <w:r>
-              <w:rPr>
-                <w:rFonts w:ascii="Calibri" w:hAnsi="Calibri" w:cs="Calibri"/>
-                <w:color w:val="000000"/>
-                <w:sz w:val="20"/>
+                <w:sz w:val="18"/>
+                <w:szCs w:val="20"/>
+              </w:rPr>
+            </w:pPr>
+            <w:r>
+              <w:rPr>
+                <w:rFonts w:ascii="Calibri" w:hAnsi="Calibri" w:cs="Calibri"/>
+                <w:color w:val="000000"/>
+                <w:sz w:val="18"/>
                 <w:szCs w:val="20"/>
               </w:rPr>
               <w:t>-</w:t>
@@ -3547,7 +3573,7 @@
         </w:tc>
         <w:tc>
           <w:tcPr>
-            <w:tcW w:w="1134" w:type="dxa"/>
+            <w:tcW w:w="1080" w:type="dxa"/>
           </w:tcPr>
           <w:p>
             <w:pPr>
@@ -3559,15 +3585,15 @@
               <w:rPr>
                 <w:rFonts w:ascii="Calibri" w:hAnsi="Calibri" w:cs="Calibri"/>
                 <w:color w:val="000000"/>
-                <w:sz w:val="20"/>
-                <w:szCs w:val="20"/>
-              </w:rPr>
-            </w:pPr>
-            <w:r>
-              <w:rPr>
-                <w:rFonts w:ascii="Calibri" w:hAnsi="Calibri" w:cs="Calibri"/>
-                <w:color w:val="000000"/>
-                <w:sz w:val="20"/>
+                <w:sz w:val="18"/>
+                <w:szCs w:val="20"/>
+              </w:rPr>
+            </w:pPr>
+            <w:r>
+              <w:rPr>
+                <w:rFonts w:ascii="Calibri" w:hAnsi="Calibri" w:cs="Calibri"/>
+                <w:color w:val="000000"/>
+                <w:sz w:val="18"/>
                 <w:szCs w:val="20"/>
               </w:rPr>
               <w:t>-</w:t>
@@ -3576,7 +3602,7 @@
         </w:tc>
         <w:tc>
           <w:tcPr>
-            <w:tcW w:w="1152" w:type="dxa"/>
+            <w:tcW w:w="1080" w:type="dxa"/>
           </w:tcPr>
           <w:p>
             <w:pPr>
@@ -3588,15 +3614,15 @@
               <w:rPr>
                 <w:rFonts w:ascii="Calibri" w:hAnsi="Calibri" w:cs="Calibri"/>
                 <w:color w:val="000000"/>
-                <w:sz w:val="20"/>
-                <w:szCs w:val="20"/>
-              </w:rPr>
-            </w:pPr>
-            <w:r>
-              <w:rPr>
-                <w:rFonts w:ascii="Calibri" w:hAnsi="Calibri" w:cs="Calibri"/>
-                <w:color w:val="000000"/>
-                <w:sz w:val="20"/>
+                <w:sz w:val="18"/>
+                <w:szCs w:val="20"/>
+              </w:rPr>
+            </w:pPr>
+            <w:r>
+              <w:rPr>
+                <w:rFonts w:ascii="Calibri" w:hAnsi="Calibri" w:cs="Calibri"/>
+                <w:color w:val="000000"/>
+                <w:sz w:val="18"/>
                 <w:szCs w:val="20"/>
               </w:rPr>
               <w:t>Yes</w:t>
@@ -3610,63 +3636,63 @@
         </w:trPr>
         <w:tc>
           <w:tcPr>
-            <w:tcW w:w="3539" w:type="dxa"/>
-          </w:tcPr>
-          <w:p>
-            <w:pPr>
-              <w:autoSpaceDE w:val="0"/>
-              <w:autoSpaceDN w:val="0"/>
-              <w:adjustRightInd w:val="0"/>
-              <w:spacing w:after="0" w:line="240" w:lineRule="auto"/>
-              <w:rPr>
-                <w:rFonts w:ascii="Calibri" w:hAnsi="Calibri" w:cs="Calibri"/>
-                <w:color w:val="000000"/>
-                <w:sz w:val="20"/>
-                <w:szCs w:val="20"/>
-              </w:rPr>
-            </w:pPr>
-            <w:r>
-              <w:rPr>
-                <w:rFonts w:ascii="Calibri" w:hAnsi="Calibri" w:cs="Calibri"/>
-                <w:color w:val="000000"/>
-                <w:sz w:val="20"/>
-                <w:szCs w:val="20"/>
-              </w:rPr>
-              <w:t>RES 100 OHM 1/4W 5% AXIAL</w:t>
-            </w:r>
-          </w:p>
-        </w:tc>
-        <w:tc>
-          <w:tcPr>
-            <w:tcW w:w="1843" w:type="dxa"/>
-          </w:tcPr>
-          <w:p>
-            <w:pPr>
-              <w:autoSpaceDE w:val="0"/>
-              <w:autoSpaceDN w:val="0"/>
-              <w:adjustRightInd w:val="0"/>
-              <w:spacing w:after="0" w:line="240" w:lineRule="auto"/>
-              <w:rPr>
-                <w:rFonts w:ascii="Calibri" w:hAnsi="Calibri" w:cs="Calibri"/>
-                <w:color w:val="000000"/>
-                <w:sz w:val="20"/>
-                <w:szCs w:val="20"/>
-              </w:rPr>
-            </w:pPr>
-            <w:r>
-              <w:rPr>
-                <w:rFonts w:ascii="Calibri" w:hAnsi="Calibri" w:cs="Calibri"/>
-                <w:color w:val="000000"/>
-                <w:sz w:val="20"/>
-                <w:szCs w:val="20"/>
-              </w:rPr>
-              <w:t>CF14JT100R</w:t>
-            </w:r>
-          </w:p>
-        </w:tc>
-        <w:tc>
-          <w:tcPr>
-            <w:tcW w:w="567" w:type="dxa"/>
+            <w:tcW w:w="3865" w:type="dxa"/>
+          </w:tcPr>
+          <w:p>
+            <w:pPr>
+              <w:autoSpaceDE w:val="0"/>
+              <w:autoSpaceDN w:val="0"/>
+              <w:adjustRightInd w:val="0"/>
+              <w:spacing w:after="0" w:line="240" w:lineRule="auto"/>
+              <w:rPr>
+                <w:rFonts w:ascii="Calibri" w:hAnsi="Calibri" w:cs="Calibri"/>
+                <w:color w:val="000000"/>
+                <w:sz w:val="16"/>
+                <w:szCs w:val="20"/>
+              </w:rPr>
+            </w:pPr>
+            <w:r>
+              <w:rPr>
+                <w:rFonts w:ascii="Calibri" w:hAnsi="Calibri" w:cs="Calibri"/>
+                <w:color w:val="000000"/>
+                <w:sz w:val="16"/>
+                <w:szCs w:val="20"/>
+              </w:rPr>
+              <w:t>#4-40 x 1/4” 18-8 Stainless Steel Socket Cap Screw</w:t>
+            </w:r>
+          </w:p>
+        </w:tc>
+        <w:tc>
+          <w:tcPr>
+            <w:tcW w:w="1620" w:type="dxa"/>
+          </w:tcPr>
+          <w:p>
+            <w:pPr>
+              <w:autoSpaceDE w:val="0"/>
+              <w:autoSpaceDN w:val="0"/>
+              <w:adjustRightInd w:val="0"/>
+              <w:spacing w:after="0" w:line="240" w:lineRule="auto"/>
+              <w:rPr>
+                <w:rFonts w:ascii="Calibri" w:hAnsi="Calibri" w:cs="Calibri"/>
+                <w:color w:val="000000"/>
+                <w:sz w:val="18"/>
+                <w:szCs w:val="20"/>
+              </w:rPr>
+            </w:pPr>
+            <w:r>
+              <w:rPr>
+                <w:rFonts w:ascii="Calibri" w:hAnsi="Calibri" w:cs="Calibri"/>
+                <w:color w:val="000000"/>
+                <w:sz w:val="18"/>
+                <w:szCs w:val="20"/>
+              </w:rPr>
+              <w:t>73410</w:t>
+            </w:r>
+          </w:p>
+        </w:tc>
+        <w:tc>
+          <w:tcPr>
+            <w:tcW w:w="630" w:type="dxa"/>
           </w:tcPr>
           <w:p>
             <w:pPr>
@@ -3678,24 +3704,24 @@
               <w:rPr>
                 <w:rFonts w:ascii="Calibri" w:hAnsi="Calibri" w:cs="Calibri"/>
                 <w:color w:val="000000"/>
-                <w:sz w:val="20"/>
-                <w:szCs w:val="20"/>
-              </w:rPr>
-            </w:pPr>
-            <w:r>
-              <w:rPr>
-                <w:rFonts w:ascii="Calibri" w:hAnsi="Calibri" w:cs="Calibri"/>
-                <w:color w:val="000000"/>
-                <w:sz w:val="20"/>
-                <w:szCs w:val="20"/>
-              </w:rPr>
-              <w:t>1</w:t>
-            </w:r>
-          </w:p>
-        </w:tc>
-        <w:tc>
-          <w:tcPr>
-            <w:tcW w:w="850" w:type="dxa"/>
+                <w:sz w:val="18"/>
+                <w:szCs w:val="20"/>
+              </w:rPr>
+            </w:pPr>
+            <w:r>
+              <w:rPr>
+                <w:rFonts w:ascii="Calibri" w:hAnsi="Calibri" w:cs="Calibri"/>
+                <w:color w:val="000000"/>
+                <w:sz w:val="18"/>
+                <w:szCs w:val="20"/>
+              </w:rPr>
+              <w:t>4</w:t>
+            </w:r>
+          </w:p>
+        </w:tc>
+        <w:tc>
+          <w:tcPr>
+            <w:tcW w:w="810" w:type="dxa"/>
           </w:tcPr>
           <w:p>
             <w:pPr>
@@ -3707,24 +3733,15 @@
               <w:rPr>
                 <w:rFonts w:ascii="Calibri" w:hAnsi="Calibri" w:cs="Calibri"/>
                 <w:color w:val="000000"/>
-                <w:sz w:val="20"/>
-                <w:szCs w:val="20"/>
-              </w:rPr>
-            </w:pPr>
-            <w:r>
-              <w:rPr>
-                <w:rFonts w:ascii="Calibri" w:hAnsi="Calibri" w:cs="Calibri"/>
-                <w:color w:val="000000"/>
-                <w:sz w:val="20"/>
-                <w:szCs w:val="20"/>
-              </w:rPr>
-              <w:t>0.10</w:t>
-            </w:r>
-          </w:p>
-        </w:tc>
-        <w:tc>
-          <w:tcPr>
-            <w:tcW w:w="1134" w:type="dxa"/>
+                <w:sz w:val="18"/>
+                <w:szCs w:val="20"/>
+              </w:rPr>
+            </w:pPr>
+          </w:p>
+        </w:tc>
+        <w:tc>
+          <w:tcPr>
+            <w:tcW w:w="1080" w:type="dxa"/>
           </w:tcPr>
           <w:p>
             <w:pPr>
@@ -3736,24 +3753,15 @@
               <w:rPr>
                 <w:rFonts w:ascii="Calibri" w:hAnsi="Calibri" w:cs="Calibri"/>
                 <w:color w:val="000000"/>
-                <w:sz w:val="20"/>
-                <w:szCs w:val="20"/>
-              </w:rPr>
-            </w:pPr>
-            <w:r>
-              <w:rPr>
-                <w:rFonts w:ascii="Calibri" w:hAnsi="Calibri" w:cs="Calibri"/>
-                <w:color w:val="000000"/>
-                <w:sz w:val="20"/>
-                <w:szCs w:val="20"/>
-              </w:rPr>
-              <w:t>0.10</w:t>
-            </w:r>
-          </w:p>
-        </w:tc>
-        <w:tc>
-          <w:tcPr>
-            <w:tcW w:w="1152" w:type="dxa"/>
+                <w:sz w:val="18"/>
+                <w:szCs w:val="20"/>
+              </w:rPr>
+            </w:pPr>
+          </w:p>
+        </w:tc>
+        <w:tc>
+          <w:tcPr>
+            <w:tcW w:w="1080" w:type="dxa"/>
           </w:tcPr>
           <w:p>
             <w:pPr>
@@ -3765,15 +3773,15 @@
               <w:rPr>
                 <w:rFonts w:ascii="Calibri" w:hAnsi="Calibri" w:cs="Calibri"/>
                 <w:color w:val="000000"/>
-                <w:sz w:val="20"/>
-                <w:szCs w:val="20"/>
-              </w:rPr>
-            </w:pPr>
-            <w:r>
-              <w:rPr>
-                <w:rFonts w:ascii="Calibri" w:hAnsi="Calibri" w:cs="Calibri"/>
-                <w:color w:val="000000"/>
-                <w:sz w:val="20"/>
+                <w:sz w:val="18"/>
+                <w:szCs w:val="20"/>
+              </w:rPr>
+            </w:pPr>
+            <w:r>
+              <w:rPr>
+                <w:rFonts w:ascii="Calibri" w:hAnsi="Calibri" w:cs="Calibri"/>
+                <w:color w:val="000000"/>
+                <w:sz w:val="18"/>
                 <w:szCs w:val="20"/>
               </w:rPr>
               <w:t>Yes</w:t>
@@ -3787,45 +3795,63 @@
         </w:trPr>
         <w:tc>
           <w:tcPr>
-            <w:tcW w:w="3539" w:type="dxa"/>
-          </w:tcPr>
-          <w:p>
-            <w:pPr>
-              <w:autoSpaceDE w:val="0"/>
-              <w:autoSpaceDN w:val="0"/>
-              <w:adjustRightInd w:val="0"/>
-              <w:spacing w:after="0" w:line="240" w:lineRule="auto"/>
-              <w:rPr>
-                <w:rFonts w:ascii="Calibri" w:hAnsi="Calibri" w:cs="Calibri"/>
-                <w:color w:val="000000"/>
-                <w:sz w:val="20"/>
-                <w:szCs w:val="20"/>
-              </w:rPr>
-            </w:pPr>
-          </w:p>
-        </w:tc>
-        <w:tc>
-          <w:tcPr>
-            <w:tcW w:w="1843" w:type="dxa"/>
-          </w:tcPr>
-          <w:p>
-            <w:pPr>
-              <w:autoSpaceDE w:val="0"/>
-              <w:autoSpaceDN w:val="0"/>
-              <w:adjustRightInd w:val="0"/>
-              <w:spacing w:after="0" w:line="240" w:lineRule="auto"/>
-              <w:rPr>
-                <w:rFonts w:ascii="Calibri" w:hAnsi="Calibri" w:cs="Calibri"/>
-                <w:color w:val="000000"/>
-                <w:sz w:val="20"/>
-                <w:szCs w:val="20"/>
-              </w:rPr>
-            </w:pPr>
-          </w:p>
-        </w:tc>
-        <w:tc>
-          <w:tcPr>
-            <w:tcW w:w="567" w:type="dxa"/>
+            <w:tcW w:w="3865" w:type="dxa"/>
+          </w:tcPr>
+          <w:p>
+            <w:pPr>
+              <w:autoSpaceDE w:val="0"/>
+              <w:autoSpaceDN w:val="0"/>
+              <w:adjustRightInd w:val="0"/>
+              <w:spacing w:after="0" w:line="240" w:lineRule="auto"/>
+              <w:rPr>
+                <w:rFonts w:ascii="Calibri" w:hAnsi="Calibri" w:cs="Calibri"/>
+                <w:color w:val="000000"/>
+                <w:sz w:val="18"/>
+                <w:szCs w:val="20"/>
+              </w:rPr>
+            </w:pPr>
+            <w:r>
+              <w:rPr>
+                <w:rFonts w:ascii="Calibri" w:hAnsi="Calibri" w:cs="Calibri"/>
+                <w:color w:val="000000"/>
+                <w:sz w:val="18"/>
+                <w:szCs w:val="20"/>
+              </w:rPr>
+              <w:t>RES 100 OHM 1/4W 5% AXIAL</w:t>
+            </w:r>
+          </w:p>
+        </w:tc>
+        <w:tc>
+          <w:tcPr>
+            <w:tcW w:w="1620" w:type="dxa"/>
+          </w:tcPr>
+          <w:p>
+            <w:pPr>
+              <w:autoSpaceDE w:val="0"/>
+              <w:autoSpaceDN w:val="0"/>
+              <w:adjustRightInd w:val="0"/>
+              <w:spacing w:after="0" w:line="240" w:lineRule="auto"/>
+              <w:rPr>
+                <w:rFonts w:ascii="Calibri" w:hAnsi="Calibri" w:cs="Calibri"/>
+                <w:color w:val="000000"/>
+                <w:sz w:val="18"/>
+                <w:szCs w:val="20"/>
+              </w:rPr>
+            </w:pPr>
+            <w:r>
+              <w:rPr>
+                <w:rFonts w:ascii="Calibri" w:hAnsi="Calibri" w:cs="Calibri"/>
+                <w:color w:val="000000"/>
+                <w:sz w:val="18"/>
+                <w:szCs w:val="20"/>
+              </w:rPr>
+              <w:t>CF14JT100R</w:t>
+            </w:r>
+          </w:p>
+        </w:tc>
+        <w:tc>
+          <w:tcPr>
+            <w:tcW w:w="630" w:type="dxa"/>
           </w:tcPr>
           <w:p>
             <w:pPr>
@@ -3837,15 +3863,24 @@
               <w:rPr>
                 <w:rFonts w:ascii="Calibri" w:hAnsi="Calibri" w:cs="Calibri"/>
                 <w:color w:val="000000"/>
-                <w:sz w:val="20"/>
-                <w:szCs w:val="20"/>
-              </w:rPr>
-            </w:pPr>
-          </w:p>
-        </w:tc>
-        <w:tc>
-          <w:tcPr>
-            <w:tcW w:w="850" w:type="dxa"/>
+                <w:sz w:val="18"/>
+                <w:szCs w:val="20"/>
+              </w:rPr>
+            </w:pPr>
+            <w:r>
+              <w:rPr>
+                <w:rFonts w:ascii="Calibri" w:hAnsi="Calibri" w:cs="Calibri"/>
+                <w:color w:val="000000"/>
+                <w:sz w:val="18"/>
+                <w:szCs w:val="20"/>
+              </w:rPr>
+              <w:t>1</w:t>
+            </w:r>
+          </w:p>
+        </w:tc>
+        <w:tc>
+          <w:tcPr>
+            <w:tcW w:w="810" w:type="dxa"/>
           </w:tcPr>
           <w:p>
             <w:pPr>
@@ -3857,15 +3892,24 @@
               <w:rPr>
                 <w:rFonts w:ascii="Calibri" w:hAnsi="Calibri" w:cs="Calibri"/>
                 <w:color w:val="000000"/>
-                <w:sz w:val="20"/>
-                <w:szCs w:val="20"/>
-              </w:rPr>
-            </w:pPr>
-          </w:p>
-        </w:tc>
-        <w:tc>
-          <w:tcPr>
-            <w:tcW w:w="1134" w:type="dxa"/>
+                <w:sz w:val="18"/>
+                <w:szCs w:val="20"/>
+              </w:rPr>
+            </w:pPr>
+            <w:r>
+              <w:rPr>
+                <w:rFonts w:ascii="Calibri" w:hAnsi="Calibri" w:cs="Calibri"/>
+                <w:color w:val="000000"/>
+                <w:sz w:val="18"/>
+                <w:szCs w:val="20"/>
+              </w:rPr>
+              <w:t>0.10</w:t>
+            </w:r>
+          </w:p>
+        </w:tc>
+        <w:tc>
+          <w:tcPr>
+            <w:tcW w:w="1080" w:type="dxa"/>
           </w:tcPr>
           <w:p>
             <w:pPr>
@@ -3877,15 +3921,24 @@
               <w:rPr>
                 <w:rFonts w:ascii="Calibri" w:hAnsi="Calibri" w:cs="Calibri"/>
                 <w:color w:val="000000"/>
-                <w:sz w:val="20"/>
-                <w:szCs w:val="20"/>
-              </w:rPr>
-            </w:pPr>
-          </w:p>
-        </w:tc>
-        <w:tc>
-          <w:tcPr>
-            <w:tcW w:w="1152" w:type="dxa"/>
+                <w:sz w:val="18"/>
+                <w:szCs w:val="20"/>
+              </w:rPr>
+            </w:pPr>
+            <w:r>
+              <w:rPr>
+                <w:rFonts w:ascii="Calibri" w:hAnsi="Calibri" w:cs="Calibri"/>
+                <w:color w:val="000000"/>
+                <w:sz w:val="18"/>
+                <w:szCs w:val="20"/>
+              </w:rPr>
+              <w:t>0.10</w:t>
+            </w:r>
+          </w:p>
+        </w:tc>
+        <w:tc>
+          <w:tcPr>
+            <w:tcW w:w="1080" w:type="dxa"/>
           </w:tcPr>
           <w:p>
             <w:pPr>
@@ -3897,15 +3950,15 @@
               <w:rPr>
                 <w:rFonts w:ascii="Calibri" w:hAnsi="Calibri" w:cs="Calibri"/>
                 <w:color w:val="000000"/>
-                <w:sz w:val="20"/>
-                <w:szCs w:val="20"/>
-              </w:rPr>
-            </w:pPr>
-            <w:r>
-              <w:rPr>
-                <w:rFonts w:ascii="Calibri" w:hAnsi="Calibri" w:cs="Calibri"/>
-                <w:color w:val="000000"/>
-                <w:sz w:val="20"/>
+                <w:sz w:val="18"/>
+                <w:szCs w:val="20"/>
+              </w:rPr>
+            </w:pPr>
+            <w:r>
+              <w:rPr>
+                <w:rFonts w:ascii="Calibri" w:hAnsi="Calibri" w:cs="Calibri"/>
+                <w:color w:val="000000"/>
+                <w:sz w:val="18"/>
                 <w:szCs w:val="20"/>
               </w:rPr>
               <w:t>Yes</w:t>
@@ -3919,26 +3972,26 @@
         </w:trPr>
         <w:tc>
           <w:tcPr>
-            <w:tcW w:w="3539" w:type="dxa"/>
-          </w:tcPr>
-          <w:p>
-            <w:pPr>
-              <w:autoSpaceDE w:val="0"/>
-              <w:autoSpaceDN w:val="0"/>
-              <w:adjustRightInd w:val="0"/>
-              <w:spacing w:after="0" w:line="240" w:lineRule="auto"/>
-              <w:rPr>
-                <w:rFonts w:ascii="Calibri" w:hAnsi="Calibri" w:cs="Calibri"/>
-                <w:color w:val="000000"/>
-                <w:sz w:val="20"/>
-                <w:szCs w:val="20"/>
-              </w:rPr>
-            </w:pPr>
-            <w:r>
-              <w:rPr>
-                <w:rFonts w:ascii="Calibri" w:hAnsi="Calibri" w:cs="Calibri"/>
-                <w:color w:val="000000"/>
-                <w:sz w:val="20"/>
+            <w:tcW w:w="3865" w:type="dxa"/>
+          </w:tcPr>
+          <w:p>
+            <w:pPr>
+              <w:autoSpaceDE w:val="0"/>
+              <w:autoSpaceDN w:val="0"/>
+              <w:adjustRightInd w:val="0"/>
+              <w:spacing w:after="0" w:line="240" w:lineRule="auto"/>
+              <w:rPr>
+                <w:rFonts w:ascii="Calibri" w:hAnsi="Calibri" w:cs="Calibri"/>
+                <w:color w:val="000000"/>
+                <w:sz w:val="18"/>
+                <w:szCs w:val="20"/>
+              </w:rPr>
+            </w:pPr>
+            <w:r>
+              <w:rPr>
+                <w:rFonts w:ascii="Calibri" w:hAnsi="Calibri" w:cs="Calibri"/>
+                <w:color w:val="000000"/>
+                <w:sz w:val="18"/>
                 <w:szCs w:val="20"/>
               </w:rPr>
               <w:t>AC/DC WALL MOUNT ADAPTER 9V 5W</w:t>
@@ -3947,26 +4000,26 @@
         </w:tc>
         <w:tc>
           <w:tcPr>
-            <w:tcW w:w="1843" w:type="dxa"/>
-          </w:tcPr>
-          <w:p>
-            <w:pPr>
-              <w:autoSpaceDE w:val="0"/>
-              <w:autoSpaceDN w:val="0"/>
-              <w:adjustRightInd w:val="0"/>
-              <w:spacing w:after="0" w:line="240" w:lineRule="auto"/>
-              <w:rPr>
-                <w:rFonts w:ascii="Calibri" w:hAnsi="Calibri" w:cs="Calibri"/>
-                <w:color w:val="000000"/>
-                <w:sz w:val="20"/>
-                <w:szCs w:val="20"/>
-              </w:rPr>
-            </w:pPr>
-            <w:r>
-              <w:rPr>
-                <w:rFonts w:ascii="Calibri" w:hAnsi="Calibri" w:cs="Calibri"/>
-                <w:color w:val="000000"/>
-                <w:sz w:val="20"/>
+            <w:tcW w:w="1620" w:type="dxa"/>
+          </w:tcPr>
+          <w:p>
+            <w:pPr>
+              <w:autoSpaceDE w:val="0"/>
+              <w:autoSpaceDN w:val="0"/>
+              <w:adjustRightInd w:val="0"/>
+              <w:spacing w:after="0" w:line="240" w:lineRule="auto"/>
+              <w:rPr>
+                <w:rFonts w:ascii="Calibri" w:hAnsi="Calibri" w:cs="Calibri"/>
+                <w:color w:val="000000"/>
+                <w:sz w:val="18"/>
+                <w:szCs w:val="20"/>
+              </w:rPr>
+            </w:pPr>
+            <w:r>
+              <w:rPr>
+                <w:rFonts w:ascii="Calibri" w:hAnsi="Calibri" w:cs="Calibri"/>
+                <w:color w:val="000000"/>
+                <w:sz w:val="18"/>
                 <w:szCs w:val="20"/>
               </w:rPr>
               <w:t>VEL05US090-US-JA</w:t>
@@ -3975,7 +4028,7 @@
         </w:tc>
         <w:tc>
           <w:tcPr>
-            <w:tcW w:w="567" w:type="dxa"/>
+            <w:tcW w:w="630" w:type="dxa"/>
           </w:tcPr>
           <w:p>
             <w:pPr>
@@ -3987,15 +4040,15 @@
               <w:rPr>
                 <w:rFonts w:ascii="Calibri" w:hAnsi="Calibri" w:cs="Calibri"/>
                 <w:color w:val="000000"/>
-                <w:sz w:val="20"/>
-                <w:szCs w:val="20"/>
-              </w:rPr>
-            </w:pPr>
-            <w:r>
-              <w:rPr>
-                <w:rFonts w:ascii="Calibri" w:hAnsi="Calibri" w:cs="Calibri"/>
-                <w:color w:val="000000"/>
-                <w:sz w:val="20"/>
+                <w:sz w:val="18"/>
+                <w:szCs w:val="20"/>
+              </w:rPr>
+            </w:pPr>
+            <w:r>
+              <w:rPr>
+                <w:rFonts w:ascii="Calibri" w:hAnsi="Calibri" w:cs="Calibri"/>
+                <w:color w:val="000000"/>
+                <w:sz w:val="18"/>
                 <w:szCs w:val="20"/>
               </w:rPr>
               <w:t>1</w:t>
@@ -4004,7 +4057,7 @@
         </w:tc>
         <w:tc>
           <w:tcPr>
-            <w:tcW w:w="850" w:type="dxa"/>
+            <w:tcW w:w="810" w:type="dxa"/>
           </w:tcPr>
           <w:p>
             <w:pPr>
@@ -4016,15 +4069,15 @@
               <w:rPr>
                 <w:rFonts w:ascii="Calibri" w:hAnsi="Calibri" w:cs="Calibri"/>
                 <w:color w:val="000000"/>
-                <w:sz w:val="20"/>
-                <w:szCs w:val="20"/>
-              </w:rPr>
-            </w:pPr>
-            <w:r>
-              <w:rPr>
-                <w:rFonts w:ascii="Calibri" w:hAnsi="Calibri" w:cs="Calibri"/>
-                <w:color w:val="000000"/>
-                <w:sz w:val="20"/>
+                <w:sz w:val="18"/>
+                <w:szCs w:val="20"/>
+              </w:rPr>
+            </w:pPr>
+            <w:r>
+              <w:rPr>
+                <w:rFonts w:ascii="Calibri" w:hAnsi="Calibri" w:cs="Calibri"/>
+                <w:color w:val="000000"/>
+                <w:sz w:val="18"/>
                 <w:szCs w:val="20"/>
               </w:rPr>
               <w:t xml:space="preserve">6.50 </w:t>
@@ -4033,7 +4086,7 @@
         </w:tc>
         <w:tc>
           <w:tcPr>
-            <w:tcW w:w="1134" w:type="dxa"/>
+            <w:tcW w:w="1080" w:type="dxa"/>
           </w:tcPr>
           <w:p>
             <w:pPr>
@@ -4045,15 +4098,15 @@
               <w:rPr>
                 <w:rFonts w:ascii="Calibri" w:hAnsi="Calibri" w:cs="Calibri"/>
                 <w:color w:val="000000"/>
-                <w:sz w:val="20"/>
-                <w:szCs w:val="20"/>
-              </w:rPr>
-            </w:pPr>
-            <w:r>
-              <w:rPr>
-                <w:rFonts w:ascii="Calibri" w:hAnsi="Calibri" w:cs="Calibri"/>
-                <w:color w:val="000000"/>
-                <w:sz w:val="20"/>
+                <w:sz w:val="18"/>
+                <w:szCs w:val="20"/>
+              </w:rPr>
+            </w:pPr>
+            <w:r>
+              <w:rPr>
+                <w:rFonts w:ascii="Calibri" w:hAnsi="Calibri" w:cs="Calibri"/>
+                <w:color w:val="000000"/>
+                <w:sz w:val="18"/>
                 <w:szCs w:val="20"/>
               </w:rPr>
               <w:t xml:space="preserve">6.50 </w:t>
@@ -4062,7 +4115,7 @@
         </w:tc>
         <w:tc>
           <w:tcPr>
-            <w:tcW w:w="1152" w:type="dxa"/>
+            <w:tcW w:w="1080" w:type="dxa"/>
           </w:tcPr>
           <w:p>
             <w:pPr>
@@ -4074,7 +4127,7 @@
               <w:rPr>
                 <w:rFonts w:ascii="Calibri" w:hAnsi="Calibri" w:cs="Calibri"/>
                 <w:color w:val="000000"/>
-                <w:sz w:val="20"/>
+                <w:sz w:val="18"/>
                 <w:szCs w:val="20"/>
               </w:rPr>
             </w:pPr>
@@ -4087,26 +4140,26 @@
         </w:trPr>
         <w:tc>
           <w:tcPr>
-            <w:tcW w:w="3539" w:type="dxa"/>
-          </w:tcPr>
-          <w:p>
-            <w:pPr>
-              <w:autoSpaceDE w:val="0"/>
-              <w:autoSpaceDN w:val="0"/>
-              <w:adjustRightInd w:val="0"/>
-              <w:spacing w:after="0" w:line="240" w:lineRule="auto"/>
-              <w:rPr>
-                <w:rFonts w:ascii="Calibri" w:hAnsi="Calibri" w:cs="Calibri"/>
-                <w:color w:val="000000"/>
-                <w:sz w:val="20"/>
-                <w:szCs w:val="20"/>
-              </w:rPr>
-            </w:pPr>
-            <w:r>
-              <w:rPr>
-                <w:rFonts w:ascii="Calibri" w:hAnsi="Calibri" w:cs="Calibri"/>
-                <w:color w:val="000000"/>
-                <w:sz w:val="20"/>
+            <w:tcW w:w="3865" w:type="dxa"/>
+          </w:tcPr>
+          <w:p>
+            <w:pPr>
+              <w:autoSpaceDE w:val="0"/>
+              <w:autoSpaceDN w:val="0"/>
+              <w:adjustRightInd w:val="0"/>
+              <w:spacing w:after="0" w:line="240" w:lineRule="auto"/>
+              <w:rPr>
+                <w:rFonts w:ascii="Calibri" w:hAnsi="Calibri" w:cs="Calibri"/>
+                <w:color w:val="000000"/>
+                <w:sz w:val="18"/>
+                <w:szCs w:val="20"/>
+              </w:rPr>
+            </w:pPr>
+            <w:r>
+              <w:rPr>
+                <w:rFonts w:ascii="Calibri" w:hAnsi="Calibri" w:cs="Calibri"/>
+                <w:color w:val="000000"/>
+                <w:sz w:val="18"/>
                 <w:szCs w:val="20"/>
               </w:rPr>
               <w:t>BUMPER SQU 0.812"L X 0.812"W BLK</w:t>
@@ -4115,26 +4168,26 @@
         </w:tc>
         <w:tc>
           <w:tcPr>
-            <w:tcW w:w="1843" w:type="dxa"/>
-          </w:tcPr>
-          <w:p>
-            <w:pPr>
-              <w:autoSpaceDE w:val="0"/>
-              <w:autoSpaceDN w:val="0"/>
-              <w:adjustRightInd w:val="0"/>
-              <w:spacing w:after="0" w:line="240" w:lineRule="auto"/>
-              <w:rPr>
-                <w:rFonts w:ascii="Calibri" w:hAnsi="Calibri" w:cs="Calibri"/>
-                <w:color w:val="000000"/>
-                <w:sz w:val="20"/>
-                <w:szCs w:val="20"/>
-              </w:rPr>
-            </w:pPr>
-            <w:r>
-              <w:rPr>
-                <w:rFonts w:ascii="Calibri" w:hAnsi="Calibri" w:cs="Calibri"/>
-                <w:color w:val="000000"/>
-                <w:sz w:val="20"/>
+            <w:tcW w:w="1620" w:type="dxa"/>
+          </w:tcPr>
+          <w:p>
+            <w:pPr>
+              <w:autoSpaceDE w:val="0"/>
+              <w:autoSpaceDN w:val="0"/>
+              <w:adjustRightInd w:val="0"/>
+              <w:spacing w:after="0" w:line="240" w:lineRule="auto"/>
+              <w:rPr>
+                <w:rFonts w:ascii="Calibri" w:hAnsi="Calibri" w:cs="Calibri"/>
+                <w:color w:val="000000"/>
+                <w:sz w:val="18"/>
+                <w:szCs w:val="20"/>
+              </w:rPr>
+            </w:pPr>
+            <w:r>
+              <w:rPr>
+                <w:rFonts w:ascii="Calibri" w:hAnsi="Calibri" w:cs="Calibri"/>
+                <w:color w:val="000000"/>
+                <w:sz w:val="18"/>
                 <w:szCs w:val="20"/>
               </w:rPr>
               <w:t>SJ-5523 (BLACK)</w:t>
@@ -4143,7 +4196,7 @@
         </w:tc>
         <w:tc>
           <w:tcPr>
-            <w:tcW w:w="567" w:type="dxa"/>
+            <w:tcW w:w="630" w:type="dxa"/>
           </w:tcPr>
           <w:p>
             <w:pPr>
@@ -4155,15 +4208,15 @@
               <w:rPr>
                 <w:rFonts w:ascii="Calibri" w:hAnsi="Calibri" w:cs="Calibri"/>
                 <w:color w:val="000000"/>
-                <w:sz w:val="20"/>
-                <w:szCs w:val="20"/>
-              </w:rPr>
-            </w:pPr>
-            <w:r>
-              <w:rPr>
-                <w:rFonts w:ascii="Calibri" w:hAnsi="Calibri" w:cs="Calibri"/>
-                <w:color w:val="000000"/>
-                <w:sz w:val="20"/>
+                <w:sz w:val="18"/>
+                <w:szCs w:val="20"/>
+              </w:rPr>
+            </w:pPr>
+            <w:r>
+              <w:rPr>
+                <w:rFonts w:ascii="Calibri" w:hAnsi="Calibri" w:cs="Calibri"/>
+                <w:color w:val="000000"/>
+                <w:sz w:val="18"/>
                 <w:szCs w:val="20"/>
               </w:rPr>
               <w:t>1</w:t>
@@ -4172,7 +4225,7 @@
         </w:tc>
         <w:tc>
           <w:tcPr>
-            <w:tcW w:w="850" w:type="dxa"/>
+            <w:tcW w:w="810" w:type="dxa"/>
           </w:tcPr>
           <w:p>
             <w:pPr>
@@ -4184,15 +4237,15 @@
               <w:rPr>
                 <w:rFonts w:ascii="Calibri" w:hAnsi="Calibri" w:cs="Calibri"/>
                 <w:color w:val="000000"/>
-                <w:sz w:val="20"/>
-                <w:szCs w:val="20"/>
-              </w:rPr>
-            </w:pPr>
-            <w:r>
-              <w:rPr>
-                <w:rFonts w:ascii="Calibri" w:hAnsi="Calibri" w:cs="Calibri"/>
-                <w:color w:val="000000"/>
-                <w:sz w:val="20"/>
+                <w:sz w:val="18"/>
+                <w:szCs w:val="20"/>
+              </w:rPr>
+            </w:pPr>
+            <w:r>
+              <w:rPr>
+                <w:rFonts w:ascii="Calibri" w:hAnsi="Calibri" w:cs="Calibri"/>
+                <w:color w:val="000000"/>
+                <w:sz w:val="18"/>
                 <w:szCs w:val="20"/>
               </w:rPr>
               <w:t xml:space="preserve">1.50 </w:t>
@@ -4201,7 +4254,7 @@
         </w:tc>
         <w:tc>
           <w:tcPr>
-            <w:tcW w:w="1134" w:type="dxa"/>
+            <w:tcW w:w="1080" w:type="dxa"/>
           </w:tcPr>
           <w:p>
             <w:pPr>
@@ -4213,15 +4266,15 @@
               <w:rPr>
                 <w:rFonts w:ascii="Calibri" w:hAnsi="Calibri" w:cs="Calibri"/>
                 <w:color w:val="000000"/>
-                <w:sz w:val="20"/>
-                <w:szCs w:val="20"/>
-              </w:rPr>
-            </w:pPr>
-            <w:r>
-              <w:rPr>
-                <w:rFonts w:ascii="Calibri" w:hAnsi="Calibri" w:cs="Calibri"/>
-                <w:color w:val="000000"/>
-                <w:sz w:val="20"/>
+                <w:sz w:val="18"/>
+                <w:szCs w:val="20"/>
+              </w:rPr>
+            </w:pPr>
+            <w:r>
+              <w:rPr>
+                <w:rFonts w:ascii="Calibri" w:hAnsi="Calibri" w:cs="Calibri"/>
+                <w:color w:val="000000"/>
+                <w:sz w:val="18"/>
                 <w:szCs w:val="20"/>
               </w:rPr>
               <w:t xml:space="preserve">1.50 </w:t>
@@ -4230,7 +4283,7 @@
         </w:tc>
         <w:tc>
           <w:tcPr>
-            <w:tcW w:w="1152" w:type="dxa"/>
+            <w:tcW w:w="1080" w:type="dxa"/>
           </w:tcPr>
           <w:p>
             <w:pPr>
@@ -4242,7 +4295,7 @@
               <w:rPr>
                 <w:rFonts w:ascii="Calibri" w:hAnsi="Calibri" w:cs="Calibri"/>
                 <w:color w:val="000000"/>
-                <w:sz w:val="20"/>
+                <w:sz w:val="18"/>
                 <w:szCs w:val="20"/>
               </w:rPr>
             </w:pPr>
@@ -4255,26 +4308,26 @@
         </w:trPr>
         <w:tc>
           <w:tcPr>
-            <w:tcW w:w="3539" w:type="dxa"/>
-          </w:tcPr>
-          <w:p>
-            <w:pPr>
-              <w:autoSpaceDE w:val="0"/>
-              <w:autoSpaceDN w:val="0"/>
-              <w:adjustRightInd w:val="0"/>
-              <w:spacing w:after="0" w:line="240" w:lineRule="auto"/>
-              <w:rPr>
-                <w:rFonts w:ascii="Calibri" w:hAnsi="Calibri" w:cs="Calibri"/>
-                <w:color w:val="000000"/>
-                <w:sz w:val="20"/>
-                <w:szCs w:val="20"/>
-              </w:rPr>
-            </w:pPr>
-            <w:r>
-              <w:rPr>
-                <w:rFonts w:ascii="Calibri" w:hAnsi="Calibri" w:cs="Calibri"/>
-                <w:color w:val="000000"/>
-                <w:sz w:val="20"/>
+            <w:tcW w:w="3865" w:type="dxa"/>
+          </w:tcPr>
+          <w:p>
+            <w:pPr>
+              <w:autoSpaceDE w:val="0"/>
+              <w:autoSpaceDN w:val="0"/>
+              <w:adjustRightInd w:val="0"/>
+              <w:spacing w:after="0" w:line="240" w:lineRule="auto"/>
+              <w:rPr>
+                <w:rFonts w:ascii="Calibri" w:hAnsi="Calibri" w:cs="Calibri"/>
+                <w:color w:val="000000"/>
+                <w:sz w:val="18"/>
+                <w:szCs w:val="20"/>
+              </w:rPr>
+            </w:pPr>
+            <w:r>
+              <w:rPr>
+                <w:rFonts w:ascii="Calibri" w:hAnsi="Calibri" w:cs="Calibri"/>
+                <w:color w:val="000000"/>
+                <w:sz w:val="18"/>
                 <w:szCs w:val="20"/>
               </w:rPr>
               <w:t>USB CABLE TYPE A TO B 30CM BLACK</w:t>
@@ -4283,26 +4336,26 @@
         </w:tc>
         <w:tc>
           <w:tcPr>
-            <w:tcW w:w="1843" w:type="dxa"/>
-          </w:tcPr>
-          <w:p>
-            <w:pPr>
-              <w:autoSpaceDE w:val="0"/>
-              <w:autoSpaceDN w:val="0"/>
-              <w:adjustRightInd w:val="0"/>
-              <w:spacing w:after="0" w:line="240" w:lineRule="auto"/>
-              <w:rPr>
-                <w:rFonts w:ascii="Calibri" w:hAnsi="Calibri" w:cs="Calibri"/>
-                <w:color w:val="000000"/>
-                <w:sz w:val="20"/>
-                <w:szCs w:val="20"/>
-              </w:rPr>
-            </w:pPr>
-            <w:r>
-              <w:rPr>
-                <w:rFonts w:ascii="Calibri" w:hAnsi="Calibri" w:cs="Calibri"/>
-                <w:color w:val="000000"/>
-                <w:sz w:val="20"/>
+            <w:tcW w:w="1620" w:type="dxa"/>
+          </w:tcPr>
+          <w:p>
+            <w:pPr>
+              <w:autoSpaceDE w:val="0"/>
+              <w:autoSpaceDN w:val="0"/>
+              <w:adjustRightInd w:val="0"/>
+              <w:spacing w:after="0" w:line="240" w:lineRule="auto"/>
+              <w:rPr>
+                <w:rFonts w:ascii="Calibri" w:hAnsi="Calibri" w:cs="Calibri"/>
+                <w:color w:val="000000"/>
+                <w:sz w:val="18"/>
+                <w:szCs w:val="20"/>
+              </w:rPr>
+            </w:pPr>
+            <w:r>
+              <w:rPr>
+                <w:rFonts w:ascii="Calibri" w:hAnsi="Calibri" w:cs="Calibri"/>
+                <w:color w:val="000000"/>
+                <w:sz w:val="18"/>
                 <w:szCs w:val="20"/>
               </w:rPr>
               <w:t>Seeed Technology</w:t>
@@ -4311,7 +4364,7 @@
         </w:tc>
         <w:tc>
           <w:tcPr>
-            <w:tcW w:w="567" w:type="dxa"/>
+            <w:tcW w:w="630" w:type="dxa"/>
           </w:tcPr>
           <w:p>
             <w:pPr>
@@ -4323,15 +4376,15 @@
               <w:rPr>
                 <w:rFonts w:ascii="Calibri" w:hAnsi="Calibri" w:cs="Calibri"/>
                 <w:color w:val="000000"/>
-                <w:sz w:val="20"/>
-                <w:szCs w:val="20"/>
-              </w:rPr>
-            </w:pPr>
-            <w:r>
-              <w:rPr>
-                <w:rFonts w:ascii="Calibri" w:hAnsi="Calibri" w:cs="Calibri"/>
-                <w:color w:val="000000"/>
-                <w:sz w:val="20"/>
+                <w:sz w:val="18"/>
+                <w:szCs w:val="20"/>
+              </w:rPr>
+            </w:pPr>
+            <w:r>
+              <w:rPr>
+                <w:rFonts w:ascii="Calibri" w:hAnsi="Calibri" w:cs="Calibri"/>
+                <w:color w:val="000000"/>
+                <w:sz w:val="18"/>
                 <w:szCs w:val="20"/>
               </w:rPr>
               <w:t>1</w:t>
@@ -4340,7 +4393,7 @@
         </w:tc>
         <w:tc>
           <w:tcPr>
-            <w:tcW w:w="850" w:type="dxa"/>
+            <w:tcW w:w="810" w:type="dxa"/>
           </w:tcPr>
           <w:p>
             <w:pPr>
@@ -4352,15 +4405,15 @@
               <w:rPr>
                 <w:rFonts w:ascii="Calibri" w:hAnsi="Calibri" w:cs="Calibri"/>
                 <w:color w:val="000000"/>
-                <w:sz w:val="20"/>
-                <w:szCs w:val="20"/>
-              </w:rPr>
-            </w:pPr>
-            <w:r>
-              <w:rPr>
-                <w:rFonts w:ascii="Calibri" w:hAnsi="Calibri" w:cs="Calibri"/>
-                <w:color w:val="000000"/>
-                <w:sz w:val="20"/>
+                <w:sz w:val="18"/>
+                <w:szCs w:val="20"/>
+              </w:rPr>
+            </w:pPr>
+            <w:r>
+              <w:rPr>
+                <w:rFonts w:ascii="Calibri" w:hAnsi="Calibri" w:cs="Calibri"/>
+                <w:color w:val="000000"/>
+                <w:sz w:val="18"/>
                 <w:szCs w:val="20"/>
               </w:rPr>
               <w:t xml:space="preserve">1.99 </w:t>
@@ -4369,7 +4422,7 @@
         </w:tc>
         <w:tc>
           <w:tcPr>
-            <w:tcW w:w="1134" w:type="dxa"/>
+            <w:tcW w:w="1080" w:type="dxa"/>
           </w:tcPr>
           <w:p>
             <w:pPr>
@@ -4381,15 +4434,15 @@
               <w:rPr>
                 <w:rFonts w:ascii="Calibri" w:hAnsi="Calibri" w:cs="Calibri"/>
                 <w:color w:val="000000"/>
-                <w:sz w:val="20"/>
-                <w:szCs w:val="20"/>
-              </w:rPr>
-            </w:pPr>
-            <w:r>
-              <w:rPr>
-                <w:rFonts w:ascii="Calibri" w:hAnsi="Calibri" w:cs="Calibri"/>
-                <w:color w:val="000000"/>
-                <w:sz w:val="20"/>
+                <w:sz w:val="18"/>
+                <w:szCs w:val="20"/>
+              </w:rPr>
+            </w:pPr>
+            <w:r>
+              <w:rPr>
+                <w:rFonts w:ascii="Calibri" w:hAnsi="Calibri" w:cs="Calibri"/>
+                <w:color w:val="000000"/>
+                <w:sz w:val="18"/>
                 <w:szCs w:val="20"/>
               </w:rPr>
               <w:t xml:space="preserve">1.99 </w:t>
@@ -4398,7 +4451,7 @@
         </w:tc>
         <w:tc>
           <w:tcPr>
-            <w:tcW w:w="1152" w:type="dxa"/>
+            <w:tcW w:w="1080" w:type="dxa"/>
           </w:tcPr>
           <w:p>
             <w:pPr>
@@ -4410,15 +4463,15 @@
               <w:rPr>
                 <w:rFonts w:ascii="Calibri" w:hAnsi="Calibri" w:cs="Calibri"/>
                 <w:color w:val="000000"/>
-                <w:sz w:val="20"/>
-                <w:szCs w:val="20"/>
-              </w:rPr>
-            </w:pPr>
-            <w:r>
-              <w:rPr>
-                <w:rFonts w:ascii="Calibri" w:hAnsi="Calibri" w:cs="Calibri"/>
-                <w:color w:val="000000"/>
-                <w:sz w:val="20"/>
+                <w:sz w:val="18"/>
+                <w:szCs w:val="20"/>
+              </w:rPr>
+            </w:pPr>
+            <w:r>
+              <w:rPr>
+                <w:rFonts w:ascii="Calibri" w:hAnsi="Calibri" w:cs="Calibri"/>
+                <w:color w:val="000000"/>
+                <w:sz w:val="18"/>
                 <w:szCs w:val="20"/>
               </w:rPr>
               <w:t>Yes</w:t>
@@ -4432,7 +4485,7 @@
         </w:trPr>
         <w:tc>
           <w:tcPr>
-            <w:tcW w:w="5949" w:type="dxa"/>
+            <w:tcW w:w="6115" w:type="dxa"/>
             <w:gridSpan w:val="3"/>
           </w:tcPr>
           <w:p>
@@ -4453,7 +4506,7 @@
         </w:tc>
         <w:tc>
           <w:tcPr>
-            <w:tcW w:w="850" w:type="dxa"/>
+            <w:tcW w:w="810" w:type="dxa"/>
           </w:tcPr>
           <w:p>
             <w:pPr>
@@ -4486,7 +4539,7 @@
         </w:tc>
         <w:tc>
           <w:tcPr>
-            <w:tcW w:w="1134" w:type="dxa"/>
+            <w:tcW w:w="1080" w:type="dxa"/>
           </w:tcPr>
           <w:p>
             <w:pPr>
@@ -4517,7 +4570,7 @@
         </w:tc>
         <w:tc>
           <w:tcPr>
-            <w:tcW w:w="1152" w:type="dxa"/>
+            <w:tcW w:w="1080" w:type="dxa"/>
           </w:tcPr>
           <w:p>
             <w:pPr>
@@ -4543,12 +4596,12 @@
       <w:pPr>
         <w:pStyle w:val="Heading2"/>
       </w:pPr>
-      <w:bookmarkStart w:id="4" w:name="_Toc25527793"/>
+      <w:bookmarkStart w:id="3" w:name="_Toc25527793"/>
       <w:r>
         <w:lastRenderedPageBreak/>
         <w:t>Enclosure Models</w:t>
       </w:r>
-      <w:bookmarkEnd w:id="4"/>
+      <w:bookmarkEnd w:id="3"/>
     </w:p>
     <w:p>
       <w:r>
@@ -4633,12 +4686,21 @@
         <w:t xml:space="preserve">Figure </w:t>
       </w:r>
       <w:r>
+        <w:rPr>
+          <w:noProof/>
+        </w:rPr>
         <w:fldChar w:fldCharType="begin"/>
       </w:r>
       <w:r>
+        <w:rPr>
+          <w:noProof/>
+        </w:rPr>
         <w:instrText xml:space="preserve"> SEQ Figure \* ARABIC </w:instrText>
       </w:r>
       <w:r>
+        <w:rPr>
+          <w:noProof/>
+        </w:rPr>
         <w:fldChar w:fldCharType="separate"/>
       </w:r>
       <w:r>
@@ -4648,6 +4710,9 @@
         <w:t>1</w:t>
       </w:r>
       <w:r>
+        <w:rPr>
+          <w:noProof/>
+        </w:rPr>
         <w:fldChar w:fldCharType="end"/>
       </w:r>
       <w:r>
@@ -4716,12 +4781,21 @@
         <w:t xml:space="preserve">Figure </w:t>
       </w:r>
       <w:r>
+        <w:rPr>
+          <w:noProof/>
+        </w:rPr>
         <w:fldChar w:fldCharType="begin"/>
       </w:r>
       <w:r>
+        <w:rPr>
+          <w:noProof/>
+        </w:rPr>
         <w:instrText xml:space="preserve"> SEQ Figure \* ARABIC </w:instrText>
       </w:r>
       <w:r>
+        <w:rPr>
+          <w:noProof/>
+        </w:rPr>
         <w:fldChar w:fldCharType="separate"/>
       </w:r>
       <w:r>
@@ -4731,6 +4805,9 @@
         <w:t>2</w:t>
       </w:r>
       <w:r>
+        <w:rPr>
+          <w:noProof/>
+        </w:rPr>
         <w:fldChar w:fldCharType="end"/>
       </w:r>
       <w:r>
@@ -4741,11 +4818,11 @@
       <w:pPr>
         <w:pStyle w:val="Heading2"/>
       </w:pPr>
-      <w:bookmarkStart w:id="5" w:name="_Toc25527794"/>
+      <w:bookmarkStart w:id="4" w:name="_Toc25527794"/>
       <w:r>
         <w:t>Arduino Sketch</w:t>
       </w:r>
-      <w:bookmarkEnd w:id="5"/>
+      <w:bookmarkEnd w:id="4"/>
     </w:p>
     <w:p>
       <w:r>
@@ -4841,12 +4918,21 @@
         <w:t xml:space="preserve">Figure </w:t>
       </w:r>
       <w:r>
+        <w:rPr>
+          <w:noProof/>
+        </w:rPr>
         <w:fldChar w:fldCharType="begin"/>
       </w:r>
       <w:r>
+        <w:rPr>
+          <w:noProof/>
+        </w:rPr>
         <w:instrText xml:space="preserve"> SEQ Figure \* ARABIC </w:instrText>
       </w:r>
       <w:r>
+        <w:rPr>
+          <w:noProof/>
+        </w:rPr>
         <w:fldChar w:fldCharType="separate"/>
       </w:r>
       <w:r>
@@ -4856,6 +4942,9 @@
         <w:t>3</w:t>
       </w:r>
       <w:r>
+        <w:rPr>
+          <w:noProof/>
+        </w:rPr>
         <w:fldChar w:fldCharType="end"/>
       </w:r>
       <w:r>
@@ -4866,22 +4955,22 @@
       <w:pPr>
         <w:pStyle w:val="Heading1"/>
       </w:pPr>
-      <w:bookmarkStart w:id="6" w:name="_Toc25527795"/>
+      <w:bookmarkStart w:id="5" w:name="_Toc25527795"/>
       <w:r>
         <w:lastRenderedPageBreak/>
         <w:t>Construction</w:t>
       </w:r>
+      <w:bookmarkEnd w:id="5"/>
+    </w:p>
+    <w:p>
+      <w:pPr>
+        <w:pStyle w:val="Heading2"/>
+      </w:pPr>
+      <w:bookmarkStart w:id="6" w:name="_Toc25527796"/>
+      <w:r>
+        <w:t>Panel Mount Components</w:t>
+      </w:r>
       <w:bookmarkEnd w:id="6"/>
-    </w:p>
-    <w:p>
-      <w:pPr>
-        <w:pStyle w:val="Heading2"/>
-      </w:pPr>
-      <w:bookmarkStart w:id="7" w:name="_Toc25527796"/>
-      <w:r>
-        <w:t>Panel Mount Components</w:t>
-      </w:r>
-      <w:bookmarkEnd w:id="7"/>
     </w:p>
     <w:p>
       <w:r>
@@ -4959,12 +5048,21 @@
         <w:t xml:space="preserve">Figure </w:t>
       </w:r>
       <w:r>
+        <w:rPr>
+          <w:noProof/>
+        </w:rPr>
         <w:fldChar w:fldCharType="begin"/>
       </w:r>
       <w:r>
+        <w:rPr>
+          <w:noProof/>
+        </w:rPr>
         <w:instrText xml:space="preserve"> SEQ Figure \* ARABIC </w:instrText>
       </w:r>
       <w:r>
+        <w:rPr>
+          <w:noProof/>
+        </w:rPr>
         <w:fldChar w:fldCharType="separate"/>
       </w:r>
       <w:r>
@@ -4974,6 +5072,9 @@
         <w:t>4</w:t>
       </w:r>
       <w:r>
+        <w:rPr>
+          <w:noProof/>
+        </w:rPr>
         <w:fldChar w:fldCharType="end"/>
       </w:r>
       <w:r>
@@ -5065,12 +5166,21 @@
         <w:t xml:space="preserve">Figure </w:t>
       </w:r>
       <w:r>
+        <w:rPr>
+          <w:noProof/>
+        </w:rPr>
         <w:fldChar w:fldCharType="begin"/>
       </w:r>
       <w:r>
+        <w:rPr>
+          <w:noProof/>
+        </w:rPr>
         <w:instrText xml:space="preserve"> SEQ Figure \* ARABIC </w:instrText>
       </w:r>
       <w:r>
+        <w:rPr>
+          <w:noProof/>
+        </w:rPr>
         <w:fldChar w:fldCharType="separate"/>
       </w:r>
       <w:r>
@@ -5080,6 +5190,9 @@
         <w:t>5</w:t>
       </w:r>
       <w:r>
+        <w:rPr>
+          <w:noProof/>
+        </w:rPr>
         <w:fldChar w:fldCharType="end"/>
       </w:r>
       <w:r>
@@ -5113,12 +5226,12 @@
       <w:pPr>
         <w:pStyle w:val="Heading2"/>
       </w:pPr>
-      <w:bookmarkStart w:id="8" w:name="_Toc25527797"/>
+      <w:bookmarkStart w:id="7" w:name="_Toc25527797"/>
       <w:r>
         <w:lastRenderedPageBreak/>
         <w:t>Electrical Connections</w:t>
       </w:r>
-      <w:bookmarkEnd w:id="8"/>
+      <w:bookmarkEnd w:id="7"/>
     </w:p>
     <w:p>
       <w:r>
@@ -5334,7 +5447,10 @@
               <w:t xml:space="preserve">Arduino Pin </w:t>
             </w:r>
             <w:r>
-              <w:t>D5</w:t>
+              <w:t>D</w:t>
+            </w:r>
+            <w:r>
+              <w:t>7</w:t>
             </w:r>
           </w:p>
         </w:tc>
@@ -5558,28 +5674,75 @@
       <w:pPr>
         <w:pStyle w:val="Heading2"/>
       </w:pPr>
-      <w:bookmarkStart w:id="9" w:name="_Toc25527798"/>
+      <w:bookmarkStart w:id="8" w:name="_Toc25527798"/>
       <w:r>
         <w:t>Photos</w:t>
       </w:r>
+      <w:bookmarkEnd w:id="8"/>
+    </w:p>
+    <w:p/>
+    <w:p>
+      <w:pPr>
+        <w:jc w:val="center"/>
+      </w:pPr>
+      <w:r>
+        <w:rPr>
+          <w:noProof/>
+        </w:rPr>
+        <w:drawing>
+          <wp:inline distT="0" distB="0" distL="0" distR="0" wp14:anchorId="4FE4E2C9" wp14:editId="771125C4">
+            <wp:extent cx="4394579" cy="3130179"/>
+            <wp:effectExtent l="0" t="0" r="6350" b="0"/>
+            <wp:docPr id="5" name="Picture 5"/>
+            <wp:cNvGraphicFramePr>
+              <a:graphicFrameLocks xmlns:a="http://schemas.openxmlformats.org/drawingml/2006/main" noChangeAspect="1"/>
+            </wp:cNvGraphicFramePr>
+            <a:graphic xmlns:a="http://schemas.openxmlformats.org/drawingml/2006/main">
+              <a:graphicData uri="http://schemas.openxmlformats.org/drawingml/2006/picture">
+                <pic:pic xmlns:pic="http://schemas.openxmlformats.org/drawingml/2006/picture">
+                  <pic:nvPicPr>
+                    <pic:cNvPr id="0" name="Picture 1"/>
+                    <pic:cNvPicPr>
+                      <a:picLocks noChangeAspect="1" noChangeArrowheads="1"/>
+                    </pic:cNvPicPr>
+                  </pic:nvPicPr>
+                  <pic:blipFill>
+                    <a:blip r:embed="rId14" cstate="print">
+                      <a:extLst>
+                        <a:ext uri="{28A0092B-C50C-407E-A947-70E740481C1C}">
+                          <a14:useLocalDpi xmlns:a14="http://schemas.microsoft.com/office/drawing/2010/main" val="0"/>
+                        </a:ext>
+                      </a:extLst>
+                    </a:blip>
+                    <a:srcRect/>
+                    <a:stretch>
+                      <a:fillRect/>
+                    </a:stretch>
+                  </pic:blipFill>
+                  <pic:spPr bwMode="auto">
+                    <a:xfrm>
+                      <a:off x="0" y="0"/>
+                      <a:ext cx="4395771" cy="3131028"/>
+                    </a:xfrm>
+                    <a:prstGeom prst="rect">
+                      <a:avLst/>
+                    </a:prstGeom>
+                    <a:noFill/>
+                    <a:ln>
+                      <a:noFill/>
+                    </a:ln>
+                  </pic:spPr>
+                </pic:pic>
+              </a:graphicData>
+            </a:graphic>
+          </wp:inline>
+        </w:drawing>
+      </w:r>
+    </w:p>
+    <w:p>
+      <w:bookmarkStart w:id="9" w:name="_GoBack"/>
       <w:bookmarkEnd w:id="9"/>
     </w:p>
-    <w:p/>
-    <w:p/>
-    <w:p/>
-    <w:p/>
-    <w:p/>
-    <w:p/>
-    <w:p/>
-    <w:p/>
-    <w:p/>
-    <w:p/>
-    <w:p/>
-    <w:p/>
-    <w:p/>
-    <w:p/>
-    <w:p/>
-    <w:p/>
     <w:p>
       <w:pPr>
         <w:pStyle w:val="Heading1"/>
@@ -5628,7 +5791,7 @@
       <w:pPr>
         <w:jc w:val="center"/>
       </w:pPr>
-      <w:hyperlink r:id="rId14" w:history="1">
+      <w:hyperlink r:id="rId15" w:history="1">
         <w:r>
           <w:rPr>
             <w:rStyle w:val="Hyperlink"/>
@@ -5743,7 +5906,7 @@
                     <pic:cNvPicPr/>
                   </pic:nvPicPr>
                   <pic:blipFill rotWithShape="1">
-                    <a:blip r:embed="rId15"/>
+                    <a:blip r:embed="rId16"/>
                     <a:srcRect t="11609"/>
                     <a:stretch/>
                   </pic:blipFill>
@@ -5823,7 +5986,7 @@
       <w:pPr>
         <w:jc w:val="center"/>
       </w:pPr>
-      <w:hyperlink r:id="rId16" w:history="1">
+      <w:hyperlink r:id="rId17" w:history="1">
         <w:r>
           <w:rPr>
             <w:rStyle w:val="Hyperlink"/>
@@ -5938,7 +6101,7 @@
                     <pic:cNvPicPr/>
                   </pic:nvPicPr>
                   <pic:blipFill>
-                    <a:blip r:embed="rId17"/>
+                    <a:blip r:embed="rId18"/>
                     <a:stretch>
                       <a:fillRect/>
                     </a:stretch>
@@ -6245,7 +6408,7 @@
                     <pic:cNvPicPr/>
                   </pic:nvPicPr>
                   <pic:blipFill>
-                    <a:blip r:embed="rId18"/>
+                    <a:blip r:embed="rId19"/>
                     <a:stretch>
                       <a:fillRect/>
                     </a:stretch>
@@ -6524,7 +6687,7 @@
                     </pic:cNvPicPr>
                   </pic:nvPicPr>
                   <pic:blipFill rotWithShape="1">
-                    <a:blip r:embed="rId19" cstate="print">
+                    <a:blip r:embed="rId20" cstate="print">
                       <a:extLst>
                         <a:ext uri="{28A0092B-C50C-407E-A947-70E740481C1C}">
                           <a14:useLocalDpi xmlns:a14="http://schemas.microsoft.com/office/drawing/2010/main" val="0"/>
@@ -6677,7 +6840,7 @@
                             </pic:cNvPicPr>
                           </pic:nvPicPr>
                           <pic:blipFill>
-                            <a:blip r:embed="rId20">
+                            <a:blip r:embed="rId21">
                               <a:extLst>
                                 <a:ext uri="{28A0092B-C50C-407E-A947-70E740481C1C}">
                                   <a14:useLocalDpi xmlns:a14="http://schemas.microsoft.com/office/drawing/2010/main" val="0"/>
@@ -6748,7 +6911,7 @@
                           </pic:cNvPicPr>
                         </pic:nvPicPr>
                         <pic:blipFill>
-                          <a:blip r:embed="rId21">
+                          <a:blip r:embed="rId22">
                             <a:extLst>
                               <a:ext uri="{28A0092B-C50C-407E-A947-70E740481C1C}">
                                 <a14:useLocalDpi xmlns:a14="http://schemas.microsoft.com/office/drawing/2010/main" val="0"/>
@@ -6799,14 +6962,14 @@
                     <o:lock v:ext="edit" aspectratio="t"/>
                   </v:shapetype>
                   <v:shape id="Picture 14" o:spid="_x0000_s1028" type="#_x0000_t75" style="position:absolute;width:22313;height:8978;visibility:visible;mso-wrap-style:square" o:gfxdata="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">
-                    <v:imagedata r:id="rId22" o:title=""/>
+                    <v:imagedata r:id="rId23" o:title=""/>
                   </v:shape>
                   <v:oval id="Oval 16" o:spid="_x0000_s1029" style="position:absolute;left:797;top:1663;width:2266;height:2160;visibility:visible;mso-wrap-style:square;v-text-anchor:middle" o:gfxdata="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" filled="f" strokecolor="red" strokeweight="3pt">
                     <v:stroke joinstyle="miter"/>
                   </v:oval>
                 </v:group>
                 <v:shape id="Picture 18" o:spid="_x0000_s1030" type="#_x0000_t75" style="position:absolute;left:24355;top:346;width:24441;height:8865;visibility:visible;mso-wrap-style:square" o:gfxdata="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">
-                  <v:imagedata r:id="rId23" o:title=""/>
+                  <v:imagedata r:id="rId24" o:title=""/>
                 </v:shape>
                 <w10:wrap type="topAndBottom"/>
               </v:group>
@@ -9464,7 +9627,7 @@
 </file>
 
 <file path=customXml/itemProps1.xml><?xml version="1.0" encoding="utf-8"?>
-<ds:datastoreItem xmlns:ds="http://schemas.openxmlformats.org/officeDocument/2006/customXml" ds:itemID="{B7A3EB09-4FE9-4275-9A65-030AEE37FF60}">
+<ds:datastoreItem xmlns:ds="http://schemas.openxmlformats.org/officeDocument/2006/customXml" ds:itemID="{98E2CD65-DDB8-41A8-8117-B7754CF150D4}">
   <ds:schemaRefs>
     <ds:schemaRef ds:uri="http://schemas.openxmlformats.org/officeDocument/2006/bibliography"/>
   </ds:schemaRefs>

</xml_diff>